<commit_message>
edit surat penunjukan dan nota dinas penetapan
</commit_message>
<xml_diff>
--- a/templates/14 Nota Dinas Penetapan Pemenang.docx
+++ b/templates/14 Nota Dinas Penetapan Pemenang.docx
@@ -1,6 +1,6 @@
 
 <file path=word/document.xml><?xml version="1.0" encoding="utf-8"?>
-<w:document xmlns:ve="http://schemas.openxmlformats.org/markup-compatibility/2006" xmlns:o="urn:schemas-microsoft-com:office:office" xmlns:r="http://schemas.openxmlformats.org/officeDocument/2006/relationships" xmlns:m="http://schemas.openxmlformats.org/officeDocument/2006/math" xmlns:v="urn:schemas-microsoft-com:vml" xmlns:wp="http://schemas.openxmlformats.org/drawingml/2006/wordprocessingDrawing" xmlns:w10="urn:schemas-microsoft-com:office:word" xmlns:w="http://schemas.openxmlformats.org/wordprocessingml/2006/main" xmlns:wne="http://schemas.microsoft.com/office/word/2006/wordml">
+<w:document xmlns:wpc="http://schemas.microsoft.com/office/word/2010/wordprocessingCanvas" xmlns:mc="http://schemas.openxmlformats.org/markup-compatibility/2006" xmlns:o="urn:schemas-microsoft-com:office:office" xmlns:r="http://schemas.openxmlformats.org/officeDocument/2006/relationships" xmlns:m="http://schemas.openxmlformats.org/officeDocument/2006/math" xmlns:v="urn:schemas-microsoft-com:vml" xmlns:wp14="http://schemas.microsoft.com/office/word/2010/wordprocessingDrawing" xmlns:wp="http://schemas.openxmlformats.org/drawingml/2006/wordprocessingDrawing" xmlns:w10="urn:schemas-microsoft-com:office:word" xmlns:w="http://schemas.openxmlformats.org/wordprocessingml/2006/main" xmlns:w14="http://schemas.microsoft.com/office/word/2010/wordml" xmlns:wpg="http://schemas.microsoft.com/office/word/2010/wordprocessingGroup" xmlns:wpi="http://schemas.microsoft.com/office/word/2010/wordprocessingInk" xmlns:wne="http://schemas.microsoft.com/office/word/2006/wordml" xmlns:wps="http://schemas.microsoft.com/office/word/2010/wordprocessingShape" mc:Ignorable="w14 wp14">
   <w:body>
     <w:p>
       <w:pPr>
@@ -431,6 +431,7 @@
         </w:rPr>
         <w:t>#</w:t>
       </w:r>
+      <w:proofErr w:type="spellStart"/>
       <w:r>
         <w:rPr>
           <w:rFonts w:ascii="Arial" w:hAnsi="Arial" w:cs="Arial"/>
@@ -438,6 +439,7 @@
         </w:rPr>
         <w:t>tanggalndpp</w:t>
       </w:r>
+      <w:proofErr w:type="spellEnd"/>
       <w:r>
         <w:rPr>
           <w:rFonts w:ascii="Arial" w:hAnsi="Arial" w:cs="Arial"/>
@@ -605,9 +607,26 @@
       <w:r>
         <w:rPr>
           <w:rFonts w:ascii="Arial" w:hAnsi="Arial" w:cs="Arial"/>
-          <w:lang w:val="fi-FI"/>
-        </w:rPr>
-        <w:t>dan Berita Acara Evaluasi Penawaran harga (sampul) II No. :</w:t>
+          <w:highlight w:val="green"/>
+          <w:lang w:val="fi-FI"/>
+        </w:rPr>
+        <w:t>#</w:t>
+      </w:r>
+      <w:r>
+        <w:rPr>
+          <w:rFonts w:ascii="Arial" w:hAnsi="Arial" w:cs="Arial"/>
+          <w:highlight w:val="green"/>
+          <w:lang w:val="fi-FI"/>
+        </w:rPr>
+        <w:t>Kal1</w:t>
+      </w:r>
+      <w:r>
+        <w:rPr>
+          <w:rFonts w:ascii="Arial" w:hAnsi="Arial" w:cs="Arial"/>
+          <w:highlight w:val="green"/>
+          <w:lang w:val="fi-FI"/>
+        </w:rPr>
+        <w:t>#</w:t>
       </w:r>
       <w:r>
         <w:rPr>
@@ -646,9 +665,16 @@
       <w:r>
         <w:rPr>
           <w:rFonts w:ascii="Arial" w:hAnsi="Arial" w:cs="Arial"/>
-          <w:lang w:val="fi-FI"/>
-        </w:rPr>
-        <w:t xml:space="preserve">tanggal </w:t>
+          <w:highlight w:val="green"/>
+        </w:rPr>
+        <w:t>#Kal2#</w:t>
+      </w:r>
+      <w:r>
+        <w:rPr>
+          <w:rFonts w:ascii="Arial" w:hAnsi="Arial" w:cs="Arial"/>
+          <w:lang w:val="fi-FI"/>
+        </w:rPr>
+        <w:t xml:space="preserve"> </w:t>
       </w:r>
       <w:r>
         <w:rPr>
@@ -676,38 +702,46 @@
           <w:rFonts w:ascii="Arial" w:hAnsi="Arial" w:cs="Arial"/>
           <w:lang w:val="fi-FI"/>
         </w:rPr>
-        <w:t>, dengan ini ditetapkan Perusahaan tersebut dibawah ini sebagai pemenang untuk melaksanakan Pekerjaan</w:t>
+        <w:t xml:space="preserve">, </w:t>
+      </w:r>
+      <w:r>
+        <w:rPr>
+          <w:rFonts w:ascii="Arial" w:hAnsi="Arial" w:cs="Arial"/>
+          <w:highlight w:val="yellow"/>
+          <w:lang w:val="fi-FI"/>
+        </w:rPr>
+        <w:t>#namapengadaan#</w:t>
+      </w:r>
+      <w:r>
+        <w:rPr>
+          <w:rFonts w:ascii="Arial" w:hAnsi="Arial" w:cs="Arial"/>
+          <w:lang w:val="fi-FI"/>
+        </w:rPr>
+        <w:t xml:space="preserve"> </w:t>
+      </w:r>
+      <w:r>
+        <w:rPr>
+          <w:rFonts w:ascii="Arial" w:hAnsi="Arial" w:cs="Arial"/>
+          <w:lang w:val="fi-FI"/>
+        </w:rPr>
+        <w:t>,</w:t>
+      </w:r>
+      <w:r>
+        <w:rPr>
+          <w:rFonts w:ascii="Arial" w:hAnsi="Arial" w:cs="Arial"/>
+          <w:lang w:val="fi-FI"/>
+        </w:rPr>
+        <w:t xml:space="preserve"> </w:t>
       </w:r>
       <w:bookmarkStart w:id="0" w:name="_GoBack"/>
       <w:bookmarkEnd w:id="0"/>
       <w:r>
         <w:rPr>
           <w:rFonts w:ascii="Arial" w:hAnsi="Arial" w:cs="Arial"/>
-          <w:lang w:val="fi-FI"/>
-        </w:rPr>
-        <w:t xml:space="preserve"> </w:t>
-      </w:r>
-      <w:r>
-        <w:rPr>
-          <w:rFonts w:ascii="Arial" w:hAnsi="Arial" w:cs="Arial"/>
-          <w:highlight w:val="yellow"/>
-          <w:lang w:val="fi-FI"/>
-        </w:rPr>
-        <w:t>#namapengadaan#</w:t>
-      </w:r>
-      <w:r>
-        <w:rPr>
-          <w:rFonts w:ascii="Arial" w:hAnsi="Arial" w:cs="Arial"/>
-          <w:lang w:val="fi-FI"/>
-        </w:rPr>
-        <w:t xml:space="preserve"> </w:t>
-      </w:r>
-      <w:r>
-        <w:rPr>
-          <w:rFonts w:ascii="Arial" w:hAnsi="Arial" w:cs="Arial"/>
-          <w:lang w:val="fi-FI"/>
-        </w:rPr>
-        <w:t>,</w:t>
+          <w:highlight w:val="green"/>
+          <w:lang w:val="fi-FI"/>
+        </w:rPr>
+        <w:t>#Kal3#</w:t>
       </w:r>
       <w:r>
         <w:rPr>
@@ -774,6 +808,7 @@
         </w:rPr>
         <w:t>#</w:t>
       </w:r>
+      <w:proofErr w:type="spellStart"/>
       <w:r>
         <w:rPr>
           <w:rFonts w:ascii="Tahoma" w:hAnsi="Tahoma" w:cs="Tahoma"/>
@@ -781,6 +816,7 @@
         </w:rPr>
         <w:t>penyedia</w:t>
       </w:r>
+      <w:proofErr w:type="spellEnd"/>
       <w:r>
         <w:rPr>
           <w:rFonts w:ascii="Tahoma" w:hAnsi="Tahoma" w:cs="Tahoma"/>
@@ -846,6 +882,7 @@
         </w:rPr>
         <w:t>#</w:t>
       </w:r>
+      <w:proofErr w:type="spellStart"/>
       <w:r>
         <w:rPr>
           <w:rFonts w:ascii="Tahoma" w:hAnsi="Tahoma" w:cs="Tahoma"/>
@@ -853,6 +890,7 @@
         </w:rPr>
         <w:t>alamatpenyedia</w:t>
       </w:r>
+      <w:proofErr w:type="spellEnd"/>
       <w:r>
         <w:rPr>
           <w:rFonts w:ascii="Tahoma" w:hAnsi="Tahoma" w:cs="Tahoma"/>
@@ -977,6 +1015,7 @@
         </w:rPr>
         <w:t>#</w:t>
       </w:r>
+      <w:proofErr w:type="spellStart"/>
       <w:r>
         <w:rPr>
           <w:rFonts w:ascii="Tahoma" w:hAnsi="Tahoma" w:cs="Tahoma"/>
@@ -984,6 +1023,7 @@
         </w:rPr>
         <w:t>biaya</w:t>
       </w:r>
+      <w:proofErr w:type="spellEnd"/>
       <w:r>
         <w:rPr>
           <w:rFonts w:ascii="Tahoma" w:hAnsi="Tahoma" w:cs="Tahoma"/>
@@ -1150,7 +1190,7 @@
     </w:p>
     <w:p/>
     <w:sectPr>
-      <w:headerReference w:type="default" r:id="rId6"/>
+      <w:headerReference w:type="default" r:id="rId7"/>
       <w:pgSz w:w="11906" w:h="16838"/>
       <w:pgMar w:top="1440" w:right="1440" w:bottom="1440" w:left="1440" w:header="708" w:footer="708" w:gutter="0"/>
       <w:cols w:space="708"/>
@@ -1161,7 +1201,7 @@
 </file>
 
 <file path=word/endnotes.xml><?xml version="1.0" encoding="utf-8"?>
-<w:endnotes xmlns:ve="http://schemas.openxmlformats.org/markup-compatibility/2006" xmlns:o="urn:schemas-microsoft-com:office:office" xmlns:r="http://schemas.openxmlformats.org/officeDocument/2006/relationships" xmlns:m="http://schemas.openxmlformats.org/officeDocument/2006/math" xmlns:v="urn:schemas-microsoft-com:vml" xmlns:wp="http://schemas.openxmlformats.org/drawingml/2006/wordprocessingDrawing" xmlns:w10="urn:schemas-microsoft-com:office:word" xmlns:w="http://schemas.openxmlformats.org/wordprocessingml/2006/main" xmlns:wne="http://schemas.microsoft.com/office/word/2006/wordml">
+<w:endnotes xmlns:wpc="http://schemas.microsoft.com/office/word/2010/wordprocessingCanvas" xmlns:mc="http://schemas.openxmlformats.org/markup-compatibility/2006" xmlns:o="urn:schemas-microsoft-com:office:office" xmlns:r="http://schemas.openxmlformats.org/officeDocument/2006/relationships" xmlns:m="http://schemas.openxmlformats.org/officeDocument/2006/math" xmlns:v="urn:schemas-microsoft-com:vml" xmlns:wp14="http://schemas.microsoft.com/office/word/2010/wordprocessingDrawing" xmlns:wp="http://schemas.openxmlformats.org/drawingml/2006/wordprocessingDrawing" xmlns:w10="urn:schemas-microsoft-com:office:word" xmlns:w="http://schemas.openxmlformats.org/wordprocessingml/2006/main" xmlns:w14="http://schemas.microsoft.com/office/word/2010/wordml" xmlns:wpg="http://schemas.microsoft.com/office/word/2010/wordprocessingGroup" xmlns:wpi="http://schemas.microsoft.com/office/word/2010/wordprocessingInk" xmlns:wne="http://schemas.microsoft.com/office/word/2006/wordml" xmlns:wps="http://schemas.microsoft.com/office/word/2010/wordprocessingShape" mc:Ignorable="w14 wp14">
   <w:endnote w:type="separator" w:id="-1">
     <w:p>
       <w:pPr>
@@ -1186,7 +1226,7 @@
 </file>
 
 <file path=word/footnotes.xml><?xml version="1.0" encoding="utf-8"?>
-<w:footnotes xmlns:ve="http://schemas.openxmlformats.org/markup-compatibility/2006" xmlns:o="urn:schemas-microsoft-com:office:office" xmlns:r="http://schemas.openxmlformats.org/officeDocument/2006/relationships" xmlns:m="http://schemas.openxmlformats.org/officeDocument/2006/math" xmlns:v="urn:schemas-microsoft-com:vml" xmlns:wp="http://schemas.openxmlformats.org/drawingml/2006/wordprocessingDrawing" xmlns:w10="urn:schemas-microsoft-com:office:word" xmlns:w="http://schemas.openxmlformats.org/wordprocessingml/2006/main" xmlns:wne="http://schemas.microsoft.com/office/word/2006/wordml">
+<w:footnotes xmlns:wpc="http://schemas.microsoft.com/office/word/2010/wordprocessingCanvas" xmlns:mc="http://schemas.openxmlformats.org/markup-compatibility/2006" xmlns:o="urn:schemas-microsoft-com:office:office" xmlns:r="http://schemas.openxmlformats.org/officeDocument/2006/relationships" xmlns:m="http://schemas.openxmlformats.org/officeDocument/2006/math" xmlns:v="urn:schemas-microsoft-com:vml" xmlns:wp14="http://schemas.microsoft.com/office/word/2010/wordprocessingDrawing" xmlns:wp="http://schemas.openxmlformats.org/drawingml/2006/wordprocessingDrawing" xmlns:w10="urn:schemas-microsoft-com:office:word" xmlns:w="http://schemas.openxmlformats.org/wordprocessingml/2006/main" xmlns:w14="http://schemas.microsoft.com/office/word/2010/wordml" xmlns:wpg="http://schemas.microsoft.com/office/word/2010/wordprocessingGroup" xmlns:wpi="http://schemas.microsoft.com/office/word/2010/wordprocessingInk" xmlns:wne="http://schemas.microsoft.com/office/word/2006/wordml" xmlns:wps="http://schemas.microsoft.com/office/word/2010/wordprocessingShape" mc:Ignorable="w14 wp14">
   <w:footnote w:type="separator" w:id="-1">
     <w:p>
       <w:pPr>
@@ -1211,7 +1251,7 @@
 </file>
 
 <file path=word/header1.xml><?xml version="1.0" encoding="utf-8"?>
-<w:hdr xmlns:ve="http://schemas.openxmlformats.org/markup-compatibility/2006" xmlns:o="urn:schemas-microsoft-com:office:office" xmlns:r="http://schemas.openxmlformats.org/officeDocument/2006/relationships" xmlns:m="http://schemas.openxmlformats.org/officeDocument/2006/math" xmlns:v="urn:schemas-microsoft-com:vml" xmlns:wp="http://schemas.openxmlformats.org/drawingml/2006/wordprocessingDrawing" xmlns:w10="urn:schemas-microsoft-com:office:word" xmlns:w="http://schemas.openxmlformats.org/wordprocessingml/2006/main" xmlns:wne="http://schemas.microsoft.com/office/word/2006/wordml">
+<w:hdr xmlns:wpc="http://schemas.microsoft.com/office/word/2010/wordprocessingCanvas" xmlns:mc="http://schemas.openxmlformats.org/markup-compatibility/2006" xmlns:o="urn:schemas-microsoft-com:office:office" xmlns:r="http://schemas.openxmlformats.org/officeDocument/2006/relationships" xmlns:m="http://schemas.openxmlformats.org/officeDocument/2006/math" xmlns:v="urn:schemas-microsoft-com:vml" xmlns:wp14="http://schemas.microsoft.com/office/word/2010/wordprocessingDrawing" xmlns:wp="http://schemas.openxmlformats.org/drawingml/2006/wordprocessingDrawing" xmlns:w10="urn:schemas-microsoft-com:office:word" xmlns:w="http://schemas.openxmlformats.org/wordprocessingml/2006/main" xmlns:w14="http://schemas.microsoft.com/office/word/2010/wordml" xmlns:wpg="http://schemas.microsoft.com/office/word/2010/wordprocessingGroup" xmlns:wpi="http://schemas.microsoft.com/office/word/2010/wordprocessingInk" xmlns:wne="http://schemas.microsoft.com/office/word/2006/wordml" xmlns:wps="http://schemas.microsoft.com/office/word/2010/wordprocessingShape" mc:Ignorable="w14 wp14">
   <w:p>
     <w:pPr>
       <w:pStyle w:val="Header"/>
@@ -1252,7 +1292,7 @@
           <v:imagedata r:id="rId1" o:title=""/>
           <w10:wrap type="topAndBottom"/>
         </v:shape>
-        <o:OLEObject Type="Embed" ProgID="PBrush" ShapeID="_x0000_s2049" DrawAspect="Content" ObjectID="_1434269094" r:id="rId2"/>
+        <o:OLEObject Type="Embed" ProgID="PBrush" ShapeID="_x0000_s2049" DrawAspect="Content" ObjectID="_1434387687" r:id="rId2"/>
       </w:pict>
     </w:r>
     <w:r>
@@ -1261,7 +1301,25 @@
         <w:b/>
         <w:sz w:val="20"/>
       </w:rPr>
-      <w:t>PT.  PLN  (Persero)</w:t>
+      <w:t>PT.  PLN  (</w:t>
+    </w:r>
+    <w:proofErr w:type="spellStart"/>
+    <w:r>
+      <w:rPr>
+        <w:rFonts w:ascii="Tahoma" w:hAnsi="Tahoma"/>
+        <w:b/>
+        <w:sz w:val="20"/>
+      </w:rPr>
+      <w:t>Persero</w:t>
+    </w:r>
+    <w:proofErr w:type="spellEnd"/>
+    <w:r>
+      <w:rPr>
+        <w:rFonts w:ascii="Tahoma" w:hAnsi="Tahoma"/>
+        <w:b/>
+        <w:sz w:val="20"/>
+      </w:rPr>
+      <w:t>)</w:t>
     </w:r>
     <w:r>
       <w:rPr>
@@ -1348,7 +1406,7 @@
 </file>
 
 <file path=word/styles.xml><?xml version="1.0" encoding="utf-8"?>
-<w:styles xmlns:r="http://schemas.openxmlformats.org/officeDocument/2006/relationships" xmlns:w="http://schemas.openxmlformats.org/wordprocessingml/2006/main">
+<w:styles xmlns:mc="http://schemas.openxmlformats.org/markup-compatibility/2006" xmlns:r="http://schemas.openxmlformats.org/officeDocument/2006/relationships" xmlns:w="http://schemas.openxmlformats.org/wordprocessingml/2006/main" xmlns:w14="http://schemas.microsoft.com/office/word/2010/wordml" mc:Ignorable="w14">
   <w:docDefaults>
     <w:rPrDefault>
       <w:rPr>
@@ -1521,7 +1579,6 @@
     <w:uiPriority w:val="99"/>
     <w:semiHidden/>
     <w:unhideWhenUsed/>
-    <w:qFormat/>
     <w:tblPr>
       <w:tblInd w:w="0" w:type="dxa"/>
       <w:tblCellMar>

</xml_diff>

<commit_message>
nota dinas penetapan pemenang
</commit_message>
<xml_diff>
--- a/templates/14 Nota Dinas Penetapan Pemenang.docx
+++ b/templates/14 Nota Dinas Penetapan Pemenang.docx
@@ -1,6 +1,6 @@
 
 <file path=word/document.xml><?xml version="1.0" encoding="utf-8"?>
-<w:document xmlns:wpc="http://schemas.microsoft.com/office/word/2010/wordprocessingCanvas" xmlns:mc="http://schemas.openxmlformats.org/markup-compatibility/2006" xmlns:o="urn:schemas-microsoft-com:office:office" xmlns:r="http://schemas.openxmlformats.org/officeDocument/2006/relationships" xmlns:m="http://schemas.openxmlformats.org/officeDocument/2006/math" xmlns:v="urn:schemas-microsoft-com:vml" xmlns:wp14="http://schemas.microsoft.com/office/word/2010/wordprocessingDrawing" xmlns:wp="http://schemas.openxmlformats.org/drawingml/2006/wordprocessingDrawing" xmlns:w10="urn:schemas-microsoft-com:office:word" xmlns:w="http://schemas.openxmlformats.org/wordprocessingml/2006/main" xmlns:w14="http://schemas.microsoft.com/office/word/2010/wordml" xmlns:wpg="http://schemas.microsoft.com/office/word/2010/wordprocessingGroup" xmlns:wpi="http://schemas.microsoft.com/office/word/2010/wordprocessingInk" xmlns:wne="http://schemas.microsoft.com/office/word/2006/wordml" xmlns:wps="http://schemas.microsoft.com/office/word/2010/wordprocessingShape" mc:Ignorable="w14 wp14">
+<w:document xmlns:ve="http://schemas.openxmlformats.org/markup-compatibility/2006" xmlns:o="urn:schemas-microsoft-com:office:office" xmlns:r="http://schemas.openxmlformats.org/officeDocument/2006/relationships" xmlns:m="http://schemas.openxmlformats.org/officeDocument/2006/math" xmlns:v="urn:schemas-microsoft-com:vml" xmlns:wp="http://schemas.openxmlformats.org/drawingml/2006/wordprocessingDrawing" xmlns:w10="urn:schemas-microsoft-com:office:word" xmlns:w="http://schemas.openxmlformats.org/wordprocessingml/2006/main" xmlns:wne="http://schemas.microsoft.com/office/word/2006/wordml">
   <w:body>
     <w:p>
       <w:pPr>
@@ -142,7 +142,30 @@
           <w:lang w:val="pt-BR"/>
         </w:rPr>
         <w:tab/>
-        <w:t>Ketua Panitia PPBJ.</w:t>
+      </w:r>
+      <w:r>
+        <w:rPr>
+          <w:rFonts w:ascii="Arial" w:hAnsi="Arial" w:cs="Arial"/>
+          <w:highlight w:val="cyan"/>
+          <w:lang w:val="pt-BR"/>
+        </w:rPr>
+        <w:t>#pejabat/ketua</w:t>
+      </w:r>
+      <w:r>
+        <w:rPr>
+          <w:rFonts w:ascii="Arial" w:hAnsi="Arial" w:cs="Arial"/>
+          <w:highlight w:val="cyan"/>
+          <w:lang w:val="pt-BR"/>
+        </w:rPr>
+        <w:t>panitia</w:t>
+      </w:r>
+      <w:r>
+        <w:rPr>
+          <w:rFonts w:ascii="Arial" w:hAnsi="Arial" w:cs="Arial"/>
+          <w:highlight w:val="cyan"/>
+          <w:lang w:val="pt-BR"/>
+        </w:rPr>
+        <w:t>#</w:t>
       </w:r>
     </w:p>
     <w:p>
@@ -154,51 +177,81 @@
         <w:spacing w:after="0"/>
         <w:rPr>
           <w:rFonts w:ascii="Arial" w:hAnsi="Arial" w:cs="Arial"/>
+        </w:rPr>
+      </w:pPr>
+      <w:r>
+        <w:rPr>
+          <w:rFonts w:ascii="Arial" w:hAnsi="Arial" w:cs="Arial"/>
+          <w:lang w:val="pt-BR"/>
+        </w:rPr>
+        <w:t xml:space="preserve">Dari    </w:t>
+      </w:r>
+      <w:r>
+        <w:rPr>
+          <w:rFonts w:ascii="Arial" w:hAnsi="Arial" w:cs="Arial"/>
+          <w:lang w:val="pt-BR"/>
+        </w:rPr>
+        <w:tab/>
+      </w:r>
+      <w:r>
+        <w:rPr>
+          <w:rFonts w:ascii="Arial" w:hAnsi="Arial" w:cs="Arial"/>
+          <w:lang w:val="pt-BR"/>
+        </w:rPr>
+        <w:tab/>
+      </w:r>
+      <w:r>
+        <w:rPr>
+          <w:rFonts w:ascii="Arial" w:hAnsi="Arial" w:cs="Arial"/>
+          <w:lang w:val="pt-BR"/>
+        </w:rPr>
+        <w:t>:</w:t>
+      </w:r>
+      <w:r>
+        <w:rPr>
+          <w:rFonts w:ascii="Arial" w:hAnsi="Arial" w:cs="Arial"/>
+          <w:lang w:val="pt-BR"/>
+        </w:rPr>
+        <w:tab/>
+      </w:r>
+      <w:r>
+        <w:rPr>
+          <w:rFonts w:ascii="Arial" w:hAnsi="Arial" w:cs="Arial"/>
+          <w:highlight w:val="cyan"/>
+          <w:lang w:val="pt-BR"/>
+        </w:rPr>
+        <w:t>#</w:t>
+      </w:r>
+      <w:r>
+        <w:rPr>
+          <w:rFonts w:ascii="Arial" w:hAnsi="Arial" w:cs="Arial"/>
+          <w:highlight w:val="cyan"/>
+          <w:lang w:val="pt-BR"/>
+        </w:rPr>
+        <w:t>KDIVMUM</w:t>
+      </w:r>
+      <w:r>
+        <w:rPr>
+          <w:rFonts w:ascii="Arial" w:hAnsi="Arial" w:cs="Arial"/>
+          <w:highlight w:val="cyan"/>
           <w:lang w:val="id-ID"/>
         </w:rPr>
-      </w:pPr>
-      <w:r>
-        <w:rPr>
-          <w:rFonts w:ascii="Arial" w:hAnsi="Arial" w:cs="Arial"/>
-          <w:lang w:val="pt-BR"/>
-        </w:rPr>
-        <w:t xml:space="preserve">Dari    </w:t>
-      </w:r>
-      <w:r>
-        <w:rPr>
-          <w:rFonts w:ascii="Arial" w:hAnsi="Arial" w:cs="Arial"/>
-          <w:lang w:val="pt-BR"/>
-        </w:rPr>
-        <w:tab/>
-      </w:r>
-      <w:r>
-        <w:rPr>
-          <w:rFonts w:ascii="Arial" w:hAnsi="Arial" w:cs="Arial"/>
-          <w:lang w:val="pt-BR"/>
-        </w:rPr>
-        <w:tab/>
-      </w:r>
-      <w:r>
-        <w:rPr>
-          <w:rFonts w:ascii="Arial" w:hAnsi="Arial" w:cs="Arial"/>
-          <w:lang w:val="pt-BR"/>
-        </w:rPr>
-        <w:t>:</w:t>
-      </w:r>
-      <w:r>
-        <w:rPr>
-          <w:rFonts w:ascii="Arial" w:hAnsi="Arial" w:cs="Arial"/>
-          <w:lang w:val="pt-BR"/>
-        </w:rPr>
-        <w:tab/>
-        <w:t xml:space="preserve">KDIVMUM </w:t>
-      </w:r>
-      <w:r>
-        <w:rPr>
-          <w:rFonts w:ascii="Arial" w:hAnsi="Arial" w:cs="Arial"/>
+        <w:t>/MS</w:t>
+      </w:r>
+      <w:r>
+        <w:rPr>
+          <w:rFonts w:ascii="Arial" w:hAnsi="Arial" w:cs="Arial"/>
+          <w:highlight w:val="cyan"/>
           <w:lang w:val="id-ID"/>
         </w:rPr>
-        <w:t>/MS DAF</w:t>
+        <w:t>DAF</w:t>
+      </w:r>
+      <w:r>
+        <w:rPr>
+          <w:rFonts w:ascii="Arial" w:hAnsi="Arial" w:cs="Arial"/>
+          <w:highlight w:val="cyan"/>
+        </w:rPr>
+        <w:t>#</w:t>
       </w:r>
     </w:p>
     <w:p>
@@ -460,7 +513,38 @@
           <w:rFonts w:ascii="Arial" w:hAnsi="Arial" w:cs="Arial"/>
           <w:lang w:val="pt-BR"/>
         </w:rPr>
-        <w:t>Menunjuk  Nota Dinas Ketua Panitia Pengadaan Barang/Jasa PT PLN (</w:t>
+        <w:t xml:space="preserve">Menunjuk  Nota Dinas </w:t>
+      </w:r>
+      <w:r>
+        <w:rPr>
+          <w:rFonts w:ascii="Arial" w:hAnsi="Arial" w:cs="Arial"/>
+          <w:highlight w:val="cyan"/>
+          <w:lang w:val="pt-BR"/>
+        </w:rPr>
+        <w:t>#KetuaP</w:t>
+      </w:r>
+      <w:r>
+        <w:rPr>
+          <w:rFonts w:ascii="Arial" w:hAnsi="Arial" w:cs="Arial"/>
+          <w:highlight w:val="cyan"/>
+          <w:lang w:val="pt-BR"/>
+        </w:rPr>
+        <w:t>anitia</w:t>
+      </w:r>
+      <w:r>
+        <w:rPr>
+          <w:rFonts w:ascii="Arial" w:hAnsi="Arial" w:cs="Arial"/>
+          <w:highlight w:val="cyan"/>
+          <w:lang w:val="pt-BR"/>
+        </w:rPr>
+        <w:t>/Pejabat#</w:t>
+      </w:r>
+      <w:r>
+        <w:rPr>
+          <w:rFonts w:ascii="Arial" w:hAnsi="Arial" w:cs="Arial"/>
+          <w:lang w:val="pt-BR"/>
+        </w:rPr>
+        <w:t xml:space="preserve"> Pengadaan Barang/Jasa PT PLN (</w:t>
       </w:r>
       <w:r>
         <w:rPr>
@@ -472,15 +556,23 @@
       <w:r>
         <w:rPr>
           <w:rFonts w:ascii="Arial" w:hAnsi="Arial" w:cs="Arial"/>
-          <w:highlight w:val="yellow"/>
-          <w:lang w:val="pt-BR"/>
-        </w:rPr>
-        <w:t>#nondpp</w:t>
-      </w:r>
-      <w:r>
-        <w:rPr>
-          <w:rFonts w:ascii="Arial" w:hAnsi="Arial" w:cs="Arial"/>
-          <w:highlight w:val="yellow"/>
+          <w:highlight w:val="cyan"/>
+          <w:lang w:val="pt-BR"/>
+        </w:rPr>
+        <w:t>#no</w:t>
+      </w:r>
+      <w:r>
+        <w:rPr>
+          <w:rFonts w:ascii="Arial" w:hAnsi="Arial" w:cs="Arial"/>
+          <w:highlight w:val="cyan"/>
+          <w:lang w:val="pt-BR"/>
+        </w:rPr>
+        <w:t>usulan</w:t>
+      </w:r>
+      <w:r>
+        <w:rPr>
+          <w:rFonts w:ascii="Arial" w:hAnsi="Arial" w:cs="Arial"/>
+          <w:highlight w:val="cyan"/>
           <w:lang w:val="pt-BR"/>
         </w:rPr>
         <w:t>#</w:t>
@@ -502,21 +594,21 @@
       <w:r>
         <w:rPr>
           <w:rFonts w:ascii="Arial" w:hAnsi="Arial" w:cs="Arial"/>
-          <w:highlight w:val="yellow"/>
-        </w:rPr>
-        <w:t>#</w:t>
-      </w:r>
-      <w:r>
-        <w:rPr>
-          <w:rFonts w:ascii="Arial" w:hAnsi="Arial" w:cs="Arial"/>
-          <w:highlight w:val="yellow"/>
-        </w:rPr>
-        <w:t>tanggalndpp</w:t>
-      </w:r>
-      <w:r>
-        <w:rPr>
-          <w:rFonts w:ascii="Arial" w:hAnsi="Arial" w:cs="Arial"/>
-          <w:highlight w:val="yellow"/>
+          <w:highlight w:val="cyan"/>
+        </w:rPr>
+        <w:t>#</w:t>
+      </w:r>
+      <w:r>
+        <w:rPr>
+          <w:rFonts w:ascii="Arial" w:hAnsi="Arial" w:cs="Arial"/>
+          <w:highlight w:val="cyan"/>
+        </w:rPr>
+        <w:t>tanggalusulan</w:t>
+      </w:r>
+      <w:r>
+        <w:rPr>
+          <w:rFonts w:ascii="Arial" w:hAnsi="Arial" w:cs="Arial"/>
+          <w:highlight w:val="cyan"/>
         </w:rPr>
         <w:t>#</w:t>
       </w:r>
@@ -537,15 +629,15 @@
       <w:r>
         <w:rPr>
           <w:rFonts w:ascii="Arial" w:hAnsi="Arial" w:cs="Arial"/>
-          <w:highlight w:val="yellow"/>
-          <w:lang w:val="pt-BR"/>
-        </w:rPr>
-        <w:t>#</w:t>
-      </w:r>
-      <w:r>
-        <w:rPr>
-          <w:rFonts w:ascii="Arial" w:hAnsi="Arial" w:cs="Arial"/>
-          <w:highlight w:val="yellow"/>
+          <w:highlight w:val="cyan"/>
+          <w:lang w:val="pt-BR"/>
+        </w:rPr>
+        <w:t>#</w:t>
+      </w:r>
+      <w:r>
+        <w:rPr>
+          <w:rFonts w:ascii="Arial" w:hAnsi="Arial" w:cs="Arial"/>
+          <w:highlight w:val="cyan"/>
           <w:lang w:val="pt-BR"/>
         </w:rPr>
         <w:t>namapengadaan</w:t>
@@ -553,7 +645,7 @@
       <w:r>
         <w:rPr>
           <w:rFonts w:ascii="Arial" w:hAnsi="Arial" w:cs="Arial"/>
-          <w:highlight w:val="yellow"/>
+          <w:highlight w:val="cyan"/>
           <w:lang w:val="pt-BR"/>
         </w:rPr>
         <w:t>#</w:t>
@@ -624,21 +716,21 @@
       <w:r>
         <w:rPr>
           <w:rFonts w:ascii="Arial" w:hAnsi="Arial" w:cs="Arial"/>
-          <w:highlight w:val="yellow"/>
-        </w:rPr>
-        <w:t>#</w:t>
-      </w:r>
-      <w:r>
-        <w:rPr>
-          <w:rFonts w:ascii="Arial" w:hAnsi="Arial" w:cs="Arial"/>
-          <w:highlight w:val="yellow"/>
+          <w:highlight w:val="cyan"/>
+        </w:rPr>
+        <w:t>#</w:t>
+      </w:r>
+      <w:r>
+        <w:rPr>
+          <w:rFonts w:ascii="Arial" w:hAnsi="Arial" w:cs="Arial"/>
+          <w:highlight w:val="cyan"/>
         </w:rPr>
         <w:t>noBAEsampul1</w:t>
       </w:r>
       <w:r>
         <w:rPr>
           <w:rFonts w:ascii="Arial" w:hAnsi="Arial" w:cs="Arial"/>
-          <w:highlight w:val="yellow"/>
+          <w:highlight w:val="cyan"/>
         </w:rPr>
         <w:t>#</w:t>
       </w:r>
@@ -652,21 +744,21 @@
       <w:r>
         <w:rPr>
           <w:rFonts w:ascii="Arial" w:hAnsi="Arial" w:cs="Arial"/>
-          <w:highlight w:val="yellow"/>
-        </w:rPr>
-        <w:t>#</w:t>
-      </w:r>
-      <w:r>
-        <w:rPr>
-          <w:rFonts w:ascii="Arial" w:hAnsi="Arial" w:cs="Arial"/>
-          <w:highlight w:val="yellow"/>
+          <w:highlight w:val="cyan"/>
+        </w:rPr>
+        <w:t>#</w:t>
+      </w:r>
+      <w:r>
+        <w:rPr>
+          <w:rFonts w:ascii="Arial" w:hAnsi="Arial" w:cs="Arial"/>
+          <w:highlight w:val="cyan"/>
         </w:rPr>
         <w:t>tanggalBAEsampul1</w:t>
       </w:r>
       <w:r>
         <w:rPr>
           <w:rFonts w:ascii="Arial" w:hAnsi="Arial" w:cs="Arial"/>
-          <w:highlight w:val="yellow"/>
+          <w:highlight w:val="cyan"/>
         </w:rPr>
         <w:t>#</w:t>
       </w:r>
@@ -680,15 +772,15 @@
       <w:r>
         <w:rPr>
           <w:rFonts w:ascii="Arial" w:hAnsi="Arial" w:cs="Arial"/>
-          <w:highlight w:val="green"/>
-          <w:lang w:val="fi-FI"/>
-        </w:rPr>
-        <w:t>#</w:t>
-      </w:r>
-      <w:r>
-        <w:rPr>
-          <w:rFonts w:ascii="Arial" w:hAnsi="Arial" w:cs="Arial"/>
-          <w:highlight w:val="green"/>
+          <w:highlight w:val="cyan"/>
+          <w:lang w:val="fi-FI"/>
+        </w:rPr>
+        <w:t>#</w:t>
+      </w:r>
+      <w:r>
+        <w:rPr>
+          <w:rFonts w:ascii="Arial" w:hAnsi="Arial" w:cs="Arial"/>
+          <w:highlight w:val="cyan"/>
           <w:lang w:val="fi-FI"/>
         </w:rPr>
         <w:t>Kal1</w:t>
@@ -696,7 +788,7 @@
       <w:r>
         <w:rPr>
           <w:rFonts w:ascii="Arial" w:hAnsi="Arial" w:cs="Arial"/>
-          <w:highlight w:val="green"/>
+          <w:highlight w:val="cyan"/>
           <w:lang w:val="fi-FI"/>
         </w:rPr>
         <w:t>#</w:t>
@@ -711,21 +803,21 @@
       <w:r>
         <w:rPr>
           <w:rFonts w:ascii="Arial" w:hAnsi="Arial" w:cs="Arial"/>
-          <w:highlight w:val="yellow"/>
-        </w:rPr>
-        <w:t>#</w:t>
-      </w:r>
-      <w:r>
-        <w:rPr>
-          <w:rFonts w:ascii="Arial" w:hAnsi="Arial" w:cs="Arial"/>
-          <w:highlight w:val="yellow"/>
+          <w:highlight w:val="cyan"/>
+        </w:rPr>
+        <w:t>#</w:t>
+      </w:r>
+      <w:r>
+        <w:rPr>
+          <w:rFonts w:ascii="Arial" w:hAnsi="Arial" w:cs="Arial"/>
+          <w:highlight w:val="cyan"/>
         </w:rPr>
         <w:t>noBAEsampul2</w:t>
       </w:r>
       <w:r>
         <w:rPr>
           <w:rFonts w:ascii="Arial" w:hAnsi="Arial" w:cs="Arial"/>
-          <w:highlight w:val="yellow"/>
+          <w:highlight w:val="cyan"/>
         </w:rPr>
         <w:t>#</w:t>
       </w:r>
@@ -738,7 +830,7 @@
       <w:r>
         <w:rPr>
           <w:rFonts w:ascii="Arial" w:hAnsi="Arial" w:cs="Arial"/>
-          <w:highlight w:val="green"/>
+          <w:highlight w:val="cyan"/>
         </w:rPr>
         <w:t>#Kal2#</w:t>
       </w:r>
@@ -752,21 +844,21 @@
       <w:r>
         <w:rPr>
           <w:rFonts w:ascii="Arial" w:hAnsi="Arial" w:cs="Arial"/>
-          <w:highlight w:val="yellow"/>
-        </w:rPr>
-        <w:t>#</w:t>
-      </w:r>
-      <w:r>
-        <w:rPr>
-          <w:rFonts w:ascii="Arial" w:hAnsi="Arial" w:cs="Arial"/>
-          <w:highlight w:val="yellow"/>
+          <w:highlight w:val="cyan"/>
+        </w:rPr>
+        <w:t>#</w:t>
+      </w:r>
+      <w:r>
+        <w:rPr>
+          <w:rFonts w:ascii="Arial" w:hAnsi="Arial" w:cs="Arial"/>
+          <w:highlight w:val="cyan"/>
         </w:rPr>
         <w:t>tanggalBAEsampul2</w:t>
       </w:r>
       <w:r>
         <w:rPr>
           <w:rFonts w:ascii="Arial" w:hAnsi="Arial" w:cs="Arial"/>
-          <w:highlight w:val="yellow"/>
+          <w:highlight w:val="cyan"/>
         </w:rPr>
         <w:t>#</w:t>
       </w:r>
@@ -780,7 +872,7 @@
       <w:r>
         <w:rPr>
           <w:rFonts w:ascii="Arial" w:hAnsi="Arial" w:cs="Arial"/>
-          <w:highlight w:val="yellow"/>
+          <w:highlight w:val="cyan"/>
           <w:lang w:val="fi-FI"/>
         </w:rPr>
         <w:t>#namapengadaan#</w:t>
@@ -809,7 +901,7 @@
       <w:r>
         <w:rPr>
           <w:rFonts w:ascii="Arial" w:hAnsi="Arial" w:cs="Arial"/>
-          <w:highlight w:val="green"/>
+          <w:highlight w:val="cyan"/>
           <w:lang w:val="fi-FI"/>
         </w:rPr>
         <w:t>#Kal3#</w:t>
@@ -827,274 +919,6 @@
           <w:lang w:val="fi-FI"/>
         </w:rPr>
         <w:t>sebagai berikut :</w:t>
-      </w:r>
-    </w:p>
-    <w:p>
-      <w:pPr>
-        <w:tabs>
-          <w:tab w:val="left" w:pos="2700"/>
-          <w:tab w:val="left" w:pos="3600"/>
-          <w:tab w:val="left" w:pos="3960"/>
-        </w:tabs>
-        <w:spacing w:after="0"/>
-        <w:ind w:left="1170"/>
-        <w:jc w:val="both"/>
-        <w:rPr>
-          <w:rFonts w:ascii="Tahoma" w:hAnsi="Tahoma" w:cs="Tahoma"/>
-        </w:rPr>
-      </w:pPr>
-      <w:r>
-        <w:rPr>
-          <w:rFonts w:ascii="Tahoma" w:hAnsi="Tahoma" w:cs="Tahoma"/>
-          <w:lang w:val="fi-FI"/>
-        </w:rPr>
-        <w:t xml:space="preserve">NAMA PERUSAHAAN </w:t>
-      </w:r>
-      <w:r>
-        <w:rPr>
-          <w:rFonts w:ascii="Tahoma" w:hAnsi="Tahoma" w:cs="Tahoma"/>
-          <w:lang w:val="fi-FI"/>
-        </w:rPr>
-        <w:tab/>
-      </w:r>
-      <w:r>
-        <w:rPr>
-          <w:rFonts w:ascii="Tahoma" w:hAnsi="Tahoma" w:cs="Tahoma"/>
-          <w:lang w:val="fi-FI"/>
-        </w:rPr>
-        <w:tab/>
-        <w:t>:</w:t>
-      </w:r>
-      <w:r>
-        <w:rPr>
-          <w:rFonts w:ascii="Tahoma" w:hAnsi="Tahoma" w:cs="Tahoma"/>
-          <w:lang w:val="fi-FI"/>
-        </w:rPr>
-        <w:tab/>
-      </w:r>
-      <w:r>
-        <w:rPr>
-          <w:rFonts w:ascii="Tahoma" w:hAnsi="Tahoma" w:cs="Tahoma"/>
-          <w:highlight w:val="yellow"/>
-        </w:rPr>
-        <w:t>#</w:t>
-      </w:r>
-      <w:r>
-        <w:rPr>
-          <w:rFonts w:ascii="Tahoma" w:hAnsi="Tahoma" w:cs="Tahoma"/>
-          <w:highlight w:val="yellow"/>
-        </w:rPr>
-        <w:t>penyedia</w:t>
-      </w:r>
-      <w:r>
-        <w:rPr>
-          <w:rFonts w:ascii="Tahoma" w:hAnsi="Tahoma" w:cs="Tahoma"/>
-          <w:highlight w:val="yellow"/>
-        </w:rPr>
-        <w:t>#</w:t>
-      </w:r>
-    </w:p>
-    <w:p>
-      <w:pPr>
-        <w:tabs>
-          <w:tab w:val="left" w:pos="2700"/>
-          <w:tab w:val="left" w:pos="3600"/>
-          <w:tab w:val="left" w:pos="3960"/>
-        </w:tabs>
-        <w:spacing w:after="0"/>
-        <w:ind w:left="1170"/>
-        <w:jc w:val="both"/>
-        <w:rPr>
-          <w:rFonts w:ascii="Tahoma" w:hAnsi="Tahoma" w:cs="Tahoma"/>
-        </w:rPr>
-      </w:pPr>
-      <w:r>
-        <w:rPr>
-          <w:rFonts w:ascii="Tahoma" w:hAnsi="Tahoma" w:cs="Tahoma"/>
-          <w:lang w:val="fi-FI"/>
-        </w:rPr>
-        <w:t>ALAMAT</w:t>
-      </w:r>
-      <w:r>
-        <w:rPr>
-          <w:rFonts w:ascii="Tahoma" w:hAnsi="Tahoma" w:cs="Tahoma"/>
-          <w:lang w:val="fi-FI"/>
-        </w:rPr>
-        <w:tab/>
-      </w:r>
-      <w:r>
-        <w:rPr>
-          <w:rFonts w:ascii="Tahoma" w:hAnsi="Tahoma" w:cs="Tahoma"/>
-          <w:lang w:val="fi-FI"/>
-        </w:rPr>
-        <w:tab/>
-      </w:r>
-      <w:r>
-        <w:rPr>
-          <w:rFonts w:ascii="Tahoma" w:hAnsi="Tahoma" w:cs="Tahoma"/>
-          <w:lang w:val="fi-FI"/>
-        </w:rPr>
-        <w:tab/>
-        <w:t xml:space="preserve">: </w:t>
-      </w:r>
-      <w:r>
-        <w:rPr>
-          <w:rFonts w:ascii="Tahoma" w:hAnsi="Tahoma" w:cs="Tahoma"/>
-          <w:lang w:val="fi-FI"/>
-        </w:rPr>
-        <w:tab/>
-      </w:r>
-      <w:r>
-        <w:rPr>
-          <w:rFonts w:ascii="Tahoma" w:hAnsi="Tahoma" w:cs="Tahoma"/>
-          <w:highlight w:val="yellow"/>
-        </w:rPr>
-        <w:t>#</w:t>
-      </w:r>
-      <w:r>
-        <w:rPr>
-          <w:rFonts w:ascii="Tahoma" w:hAnsi="Tahoma" w:cs="Tahoma"/>
-          <w:highlight w:val="yellow"/>
-        </w:rPr>
-        <w:t>alamatpenyedia</w:t>
-      </w:r>
-      <w:r>
-        <w:rPr>
-          <w:rFonts w:ascii="Tahoma" w:hAnsi="Tahoma" w:cs="Tahoma"/>
-          <w:highlight w:val="yellow"/>
-        </w:rPr>
-        <w:t>#</w:t>
-      </w:r>
-    </w:p>
-    <w:p>
-      <w:pPr>
-        <w:tabs>
-          <w:tab w:val="left" w:pos="2700"/>
-          <w:tab w:val="left" w:pos="3600"/>
-          <w:tab w:val="left" w:pos="3960"/>
-        </w:tabs>
-        <w:spacing w:after="0"/>
-        <w:ind w:left="1170"/>
-        <w:jc w:val="both"/>
-        <w:rPr>
-          <w:rFonts w:ascii="Tahoma" w:hAnsi="Tahoma" w:cs="Tahoma"/>
-        </w:rPr>
-      </w:pPr>
-      <w:r>
-        <w:rPr>
-          <w:rFonts w:ascii="Tahoma" w:hAnsi="Tahoma" w:cs="Tahoma"/>
-          <w:lang w:val="fi-FI"/>
-        </w:rPr>
-        <w:t>NPWP</w:t>
-      </w:r>
-      <w:r>
-        <w:rPr>
-          <w:rFonts w:ascii="Tahoma" w:hAnsi="Tahoma" w:cs="Tahoma"/>
-          <w:lang w:val="fi-FI"/>
-        </w:rPr>
-        <w:tab/>
-      </w:r>
-      <w:r>
-        <w:rPr>
-          <w:rFonts w:ascii="Tahoma" w:hAnsi="Tahoma" w:cs="Tahoma"/>
-          <w:lang w:val="fi-FI"/>
-        </w:rPr>
-        <w:tab/>
-      </w:r>
-      <w:r>
-        <w:rPr>
-          <w:rFonts w:ascii="Tahoma" w:hAnsi="Tahoma" w:cs="Tahoma"/>
-          <w:lang w:val="fi-FI"/>
-        </w:rPr>
-        <w:tab/>
-        <w:t>:</w:t>
-      </w:r>
-      <w:r>
-        <w:rPr>
-          <w:rFonts w:ascii="Tahoma" w:hAnsi="Tahoma" w:cs="Tahoma"/>
-          <w:lang w:val="fi-FI"/>
-        </w:rPr>
-        <w:tab/>
-      </w:r>
-      <w:r>
-        <w:rPr>
-          <w:rFonts w:ascii="Tahoma" w:hAnsi="Tahoma" w:cs="Tahoma"/>
-          <w:highlight w:val="yellow"/>
-        </w:rPr>
-        <w:t>#NPWP</w:t>
-      </w:r>
-      <w:r>
-        <w:rPr>
-          <w:rFonts w:ascii="Tahoma" w:hAnsi="Tahoma" w:cs="Tahoma"/>
-          <w:highlight w:val="yellow"/>
-        </w:rPr>
-        <w:t>#</w:t>
-      </w:r>
-    </w:p>
-    <w:p>
-      <w:pPr>
-        <w:tabs>
-          <w:tab w:val="left" w:pos="2700"/>
-          <w:tab w:val="left" w:pos="3600"/>
-          <w:tab w:val="left" w:pos="3960"/>
-        </w:tabs>
-        <w:spacing w:after="0"/>
-        <w:ind w:left="1170"/>
-        <w:jc w:val="both"/>
-        <w:rPr>
-          <w:rFonts w:ascii="Tahoma" w:hAnsi="Tahoma" w:cs="Tahoma"/>
-          <w:lang w:val="fi-FI"/>
-        </w:rPr>
-      </w:pPr>
-      <w:r>
-        <w:rPr>
-          <w:rFonts w:ascii="Tahoma" w:hAnsi="Tahoma" w:cs="Tahoma"/>
-          <w:lang w:val="fi-FI"/>
-        </w:rPr>
-        <w:t>NILAI PENAWARAN</w:t>
-      </w:r>
-      <w:r>
-        <w:rPr>
-          <w:rFonts w:ascii="Tahoma" w:hAnsi="Tahoma" w:cs="Tahoma"/>
-          <w:lang w:val="fi-FI"/>
-        </w:rPr>
-        <w:tab/>
-      </w:r>
-      <w:r>
-        <w:rPr>
-          <w:rFonts w:ascii="Tahoma" w:hAnsi="Tahoma" w:cs="Tahoma"/>
-          <w:lang w:val="fi-FI"/>
-        </w:rPr>
-        <w:tab/>
-        <w:t xml:space="preserve">: </w:t>
-      </w:r>
-      <w:r>
-        <w:rPr>
-          <w:rFonts w:ascii="Tahoma" w:hAnsi="Tahoma" w:cs="Tahoma"/>
-          <w:lang w:val="fi-FI"/>
-        </w:rPr>
-        <w:tab/>
-      </w:r>
-      <w:r>
-        <w:rPr>
-          <w:rFonts w:ascii="Tahoma" w:hAnsi="Tahoma" w:cs="Tahoma"/>
-          <w:highlight w:val="yellow"/>
-        </w:rPr>
-        <w:t>#</w:t>
-      </w:r>
-      <w:r>
-        <w:rPr>
-          <w:rFonts w:ascii="Tahoma" w:hAnsi="Tahoma" w:cs="Tahoma"/>
-          <w:highlight w:val="yellow"/>
-        </w:rPr>
-        <w:t>biaya</w:t>
-      </w:r>
-      <w:r>
-        <w:rPr>
-          <w:rFonts w:ascii="Tahoma" w:hAnsi="Tahoma" w:cs="Tahoma"/>
-          <w:highlight w:val="yellow"/>
-        </w:rPr>
-        <w:t>#</w:t>
       </w:r>
     </w:p>
     <w:p>
@@ -1104,7 +928,6 @@
         </w:tabs>
         <w:spacing w:after="0"/>
         <w:ind w:left="1170"/>
-        <w:jc w:val="both"/>
         <w:rPr>
           <w:rFonts w:ascii="Arial" w:hAnsi="Arial" w:cs="Arial"/>
           <w:bCs/>
@@ -1113,44 +936,11 @@
       </w:pPr>
       <w:r>
         <w:rPr>
-          <w:rFonts w:ascii="Arial" w:hAnsi="Arial" w:cs="Arial"/>
-          <w:bCs/>
-          <w:lang w:val="fi-FI"/>
-        </w:rPr>
-        <w:t xml:space="preserve">Terbilang : </w:t>
-      </w:r>
-      <w:r>
-        <w:rPr>
-          <w:rFonts w:ascii="Arial" w:hAnsi="Arial" w:cs="Arial"/>
-          <w:bCs/>
+          <w:rFonts w:ascii="Tahoma" w:hAnsi="Tahoma" w:cs="Tahoma"/>
           <w:highlight w:val="yellow"/>
           <w:lang w:val="fi-FI"/>
         </w:rPr>
-        <w:t>(#terbilang#</w:t>
-      </w:r>
-      <w:r>
-        <w:rPr>
-          <w:rFonts w:ascii="Arial" w:hAnsi="Arial" w:cs="Arial"/>
-          <w:bCs/>
-          <w:lang w:val="fi-FI"/>
-        </w:rPr>
-        <w:t xml:space="preserve"> rupiah</w:t>
-      </w:r>
-      <w:r>
-        <w:rPr>
-          <w:rFonts w:ascii="Arial" w:hAnsi="Arial" w:cs="Arial"/>
-          <w:bCs/>
-          <w:lang w:val="fi-FI"/>
-        </w:rPr>
-        <w:t>)</w:t>
-      </w:r>
-      <w:r>
-        <w:rPr>
-          <w:rFonts w:ascii="Arial" w:hAnsi="Arial" w:cs="Arial"/>
-          <w:bCs/>
-          <w:lang w:val="fi-FI"/>
-        </w:rPr>
-        <w:t xml:space="preserve"> sudah termasuk pajak-pajak sesuai ketentuan yang berlaku</w:t>
+        <w:t>#penyedia#</w:t>
       </w:r>
     </w:p>
     <w:p>
@@ -1214,11 +1004,10 @@
     <w:p>
       <w:pPr>
         <w:ind w:left="1134"/>
-        <w:jc w:val="both"/>
+        <w:jc w:val="right"/>
         <w:rPr>
           <w:rFonts w:ascii="Arial" w:hAnsi="Arial" w:cs="Arial"/>
           <w:b/>
-          <w:lang w:val="id-ID"/>
         </w:rPr>
       </w:pPr>
       <w:r>
@@ -1248,14 +1037,15 @@
         <w:rPr>
           <w:rFonts w:ascii="Arial" w:hAnsi="Arial" w:cs="Arial"/>
           <w:b/>
-          <w:lang w:val="id-ID"/>
-        </w:rPr>
-        <w:t>KDIVMUM/MSDAF</w:t>
+          <w:highlight w:val="cyan"/>
+          <w:lang w:val="fi-FI"/>
+        </w:rPr>
+        <w:t>#KDIVMUM/MSDAF#</w:t>
       </w:r>
     </w:p>
     <w:p/>
     <w:sectPr>
-      <w:headerReference w:type="default" r:id="rId7"/>
+      <w:headerReference w:type="default" r:id="rId6"/>
       <w:pgSz w:w="11906" w:h="16838"/>
       <w:pgMar w:top="1440" w:right="1440" w:bottom="1440" w:left="1440" w:header="708" w:footer="708" w:gutter="0"/>
       <w:cols w:space="708"/>
@@ -1266,7 +1056,7 @@
 </file>
 
 <file path=word/endnotes.xml><?xml version="1.0" encoding="utf-8"?>
-<w:endnotes xmlns:wpc="http://schemas.microsoft.com/office/word/2010/wordprocessingCanvas" xmlns:mc="http://schemas.openxmlformats.org/markup-compatibility/2006" xmlns:o="urn:schemas-microsoft-com:office:office" xmlns:r="http://schemas.openxmlformats.org/officeDocument/2006/relationships" xmlns:m="http://schemas.openxmlformats.org/officeDocument/2006/math" xmlns:v="urn:schemas-microsoft-com:vml" xmlns:wp14="http://schemas.microsoft.com/office/word/2010/wordprocessingDrawing" xmlns:wp="http://schemas.openxmlformats.org/drawingml/2006/wordprocessingDrawing" xmlns:w10="urn:schemas-microsoft-com:office:word" xmlns:w="http://schemas.openxmlformats.org/wordprocessingml/2006/main" xmlns:w14="http://schemas.microsoft.com/office/word/2010/wordml" xmlns:wpg="http://schemas.microsoft.com/office/word/2010/wordprocessingGroup" xmlns:wpi="http://schemas.microsoft.com/office/word/2010/wordprocessingInk" xmlns:wne="http://schemas.microsoft.com/office/word/2006/wordml" xmlns:wps="http://schemas.microsoft.com/office/word/2010/wordprocessingShape" mc:Ignorable="w14 wp14">
+<w:endnotes xmlns:ve="http://schemas.openxmlformats.org/markup-compatibility/2006" xmlns:o="urn:schemas-microsoft-com:office:office" xmlns:r="http://schemas.openxmlformats.org/officeDocument/2006/relationships" xmlns:m="http://schemas.openxmlformats.org/officeDocument/2006/math" xmlns:v="urn:schemas-microsoft-com:vml" xmlns:wp="http://schemas.openxmlformats.org/drawingml/2006/wordprocessingDrawing" xmlns:w10="urn:schemas-microsoft-com:office:word" xmlns:w="http://schemas.openxmlformats.org/wordprocessingml/2006/main" xmlns:wne="http://schemas.microsoft.com/office/word/2006/wordml">
   <w:endnote w:type="separator" w:id="-1">
     <w:p>
       <w:pPr>
@@ -1291,7 +1081,7 @@
 </file>
 
 <file path=word/footnotes.xml><?xml version="1.0" encoding="utf-8"?>
-<w:footnotes xmlns:wpc="http://schemas.microsoft.com/office/word/2010/wordprocessingCanvas" xmlns:mc="http://schemas.openxmlformats.org/markup-compatibility/2006" xmlns:o="urn:schemas-microsoft-com:office:office" xmlns:r="http://schemas.openxmlformats.org/officeDocument/2006/relationships" xmlns:m="http://schemas.openxmlformats.org/officeDocument/2006/math" xmlns:v="urn:schemas-microsoft-com:vml" xmlns:wp14="http://schemas.microsoft.com/office/word/2010/wordprocessingDrawing" xmlns:wp="http://schemas.openxmlformats.org/drawingml/2006/wordprocessingDrawing" xmlns:w10="urn:schemas-microsoft-com:office:word" xmlns:w="http://schemas.openxmlformats.org/wordprocessingml/2006/main" xmlns:w14="http://schemas.microsoft.com/office/word/2010/wordml" xmlns:wpg="http://schemas.microsoft.com/office/word/2010/wordprocessingGroup" xmlns:wpi="http://schemas.microsoft.com/office/word/2010/wordprocessingInk" xmlns:wne="http://schemas.microsoft.com/office/word/2006/wordml" xmlns:wps="http://schemas.microsoft.com/office/word/2010/wordprocessingShape" mc:Ignorable="w14 wp14">
+<w:footnotes xmlns:ve="http://schemas.openxmlformats.org/markup-compatibility/2006" xmlns:o="urn:schemas-microsoft-com:office:office" xmlns:r="http://schemas.openxmlformats.org/officeDocument/2006/relationships" xmlns:m="http://schemas.openxmlformats.org/officeDocument/2006/math" xmlns:v="urn:schemas-microsoft-com:vml" xmlns:wp="http://schemas.openxmlformats.org/drawingml/2006/wordprocessingDrawing" xmlns:w10="urn:schemas-microsoft-com:office:word" xmlns:w="http://schemas.openxmlformats.org/wordprocessingml/2006/main" xmlns:wne="http://schemas.microsoft.com/office/word/2006/wordml">
   <w:footnote w:type="separator" w:id="-1">
     <w:p>
       <w:pPr>
@@ -1316,7 +1106,7 @@
 </file>
 
 <file path=word/header1.xml><?xml version="1.0" encoding="utf-8"?>
-<w:hdr xmlns:wpc="http://schemas.microsoft.com/office/word/2010/wordprocessingCanvas" xmlns:mc="http://schemas.openxmlformats.org/markup-compatibility/2006" xmlns:o="urn:schemas-microsoft-com:office:office" xmlns:r="http://schemas.openxmlformats.org/officeDocument/2006/relationships" xmlns:m="http://schemas.openxmlformats.org/officeDocument/2006/math" xmlns:v="urn:schemas-microsoft-com:vml" xmlns:wp14="http://schemas.microsoft.com/office/word/2010/wordprocessingDrawing" xmlns:wp="http://schemas.openxmlformats.org/drawingml/2006/wordprocessingDrawing" xmlns:w10="urn:schemas-microsoft-com:office:word" xmlns:w="http://schemas.openxmlformats.org/wordprocessingml/2006/main" xmlns:w14="http://schemas.microsoft.com/office/word/2010/wordml" xmlns:wpg="http://schemas.microsoft.com/office/word/2010/wordprocessingGroup" xmlns:wpi="http://schemas.microsoft.com/office/word/2010/wordprocessingInk" xmlns:wne="http://schemas.microsoft.com/office/word/2006/wordml" xmlns:wps="http://schemas.microsoft.com/office/word/2010/wordprocessingShape" mc:Ignorable="w14 wp14">
+<w:hdr xmlns:ve="http://schemas.openxmlformats.org/markup-compatibility/2006" xmlns:o="urn:schemas-microsoft-com:office:office" xmlns:r="http://schemas.openxmlformats.org/officeDocument/2006/relationships" xmlns:m="http://schemas.openxmlformats.org/officeDocument/2006/math" xmlns:v="urn:schemas-microsoft-com:vml" xmlns:wp="http://schemas.openxmlformats.org/drawingml/2006/wordprocessingDrawing" xmlns:w10="urn:schemas-microsoft-com:office:word" xmlns:w="http://schemas.openxmlformats.org/wordprocessingml/2006/main" xmlns:wne="http://schemas.microsoft.com/office/word/2006/wordml">
   <w:p>
     <w:pPr>
       <w:pStyle w:val="Header"/>
@@ -1357,7 +1147,7 @@
           <v:imagedata r:id="rId1" o:title=""/>
           <w10:wrap type="topAndBottom"/>
         </v:shape>
-        <o:OLEObject Type="Embed" ProgID="PBrush" ShapeID="_x0000_s2049" DrawAspect="Content" ObjectID="_1434437285" r:id="rId2"/>
+        <o:OLEObject Type="Embed" ProgID="PBrush" ShapeID="_x0000_s2049" DrawAspect="Content" ObjectID="_1434741439" r:id="rId2"/>
       </w:pict>
     </w:r>
     <w:r>
@@ -1453,7 +1243,7 @@
 </file>
 
 <file path=word/styles.xml><?xml version="1.0" encoding="utf-8"?>
-<w:styles xmlns:mc="http://schemas.openxmlformats.org/markup-compatibility/2006" xmlns:r="http://schemas.openxmlformats.org/officeDocument/2006/relationships" xmlns:w="http://schemas.openxmlformats.org/wordprocessingml/2006/main" xmlns:w14="http://schemas.microsoft.com/office/word/2010/wordml" mc:Ignorable="w14">
+<w:styles xmlns:r="http://schemas.openxmlformats.org/officeDocument/2006/relationships" xmlns:w="http://schemas.openxmlformats.org/wordprocessingml/2006/main">
   <w:docDefaults>
     <w:rPrDefault>
       <w:rPr>
@@ -1626,6 +1416,7 @@
     <w:uiPriority w:val="99"/>
     <w:semiHidden/>
     <w:unhideWhenUsed/>
+    <w:qFormat/>
     <w:tblPr>
       <w:tblInd w:w="0" w:type="dxa"/>
       <w:tblCellMar>

</xml_diff>

<commit_message>
perbaiki dokumen tunjuk langsung pejabat satu sampul penetepan dan penunjukan pemenang
</commit_message>
<xml_diff>
--- a/templates/14 Nota Dinas Penetapan Pemenang.docx
+++ b/templates/14 Nota Dinas Penetapan Pemenang.docx
@@ -6,9 +6,9 @@
       <w:pPr>
         <w:jc w:val="center"/>
         <w:rPr>
-          <w:rFonts w:ascii="Arial" w:hAnsi="Arial" w:cs="Arial"/>
+          <w:rFonts w:ascii="Tahoma" w:hAnsi="Tahoma" w:cs="Tahoma"/>
           <w:b/>
-          <w:szCs w:val="24"/>
+          <w:sz w:val="28"/>
           <w:u w:val="single"/>
           <w:lang w:val="id-ID"/>
         </w:rPr>
@@ -18,18 +18,18 @@
       <w:pPr>
         <w:jc w:val="center"/>
         <w:rPr>
-          <w:rFonts w:ascii="Arial" w:hAnsi="Arial" w:cs="Arial"/>
+          <w:rFonts w:ascii="Tahoma" w:hAnsi="Tahoma" w:cs="Tahoma"/>
           <w:b/>
-          <w:szCs w:val="24"/>
+          <w:sz w:val="28"/>
           <w:u w:val="single"/>
           <w:lang w:val="pt-BR"/>
         </w:rPr>
       </w:pPr>
       <w:r>
         <w:rPr>
-          <w:rFonts w:ascii="Arial" w:hAnsi="Arial" w:cs="Arial"/>
+          <w:rFonts w:ascii="Tahoma" w:hAnsi="Tahoma" w:cs="Tahoma"/>
           <w:b/>
-          <w:szCs w:val="24"/>
+          <w:sz w:val="28"/>
           <w:u w:val="single"/>
           <w:lang w:val="pt-BR"/>
         </w:rPr>
@@ -40,26 +40,20 @@
       <w:pPr>
         <w:jc w:val="center"/>
         <w:rPr>
-          <w:rFonts w:ascii="Arial" w:hAnsi="Arial" w:cs="Arial"/>
-          <w:sz w:val="24"/>
-          <w:szCs w:val="24"/>
-          <w:lang w:val="id-ID"/>
-        </w:rPr>
-      </w:pPr>
-      <w:r>
-        <w:rPr>
-          <w:rFonts w:ascii="Arial" w:hAnsi="Arial" w:cs="Arial"/>
-          <w:sz w:val="24"/>
-          <w:szCs w:val="24"/>
+          <w:rFonts w:ascii="Tahoma" w:hAnsi="Tahoma" w:cs="Tahoma"/>
+          <w:lang w:val="id-ID"/>
+        </w:rPr>
+      </w:pPr>
+      <w:r>
+        <w:rPr>
+          <w:rFonts w:ascii="Tahoma" w:hAnsi="Tahoma" w:cs="Tahoma"/>
           <w:lang w:val="pt-BR"/>
         </w:rPr>
         <w:t xml:space="preserve">Nomor : </w:t>
       </w:r>
       <w:r>
         <w:rPr>
-          <w:rFonts w:ascii="Arial" w:hAnsi="Arial" w:cs="Arial"/>
-          <w:sz w:val="24"/>
-          <w:szCs w:val="24"/>
+          <w:rFonts w:ascii="Tahoma" w:hAnsi="Tahoma" w:cs="Tahoma"/>
           <w:highlight w:val="yellow"/>
           <w:lang w:val="pt-BR"/>
         </w:rPr>
@@ -67,9 +61,7 @@
       </w:r>
       <w:r>
         <w:rPr>
-          <w:rFonts w:ascii="Arial" w:hAnsi="Arial" w:cs="Arial"/>
-          <w:sz w:val="24"/>
-          <w:szCs w:val="24"/>
+          <w:rFonts w:ascii="Tahoma" w:hAnsi="Tahoma" w:cs="Tahoma"/>
           <w:highlight w:val="yellow"/>
           <w:lang w:val="pt-BR"/>
         </w:rPr>
@@ -77,9 +69,7 @@
       </w:r>
       <w:r>
         <w:rPr>
-          <w:rFonts w:ascii="Arial" w:hAnsi="Arial" w:cs="Arial"/>
-          <w:sz w:val="24"/>
-          <w:szCs w:val="24"/>
+          <w:rFonts w:ascii="Tahoma" w:hAnsi="Tahoma" w:cs="Tahoma"/>
           <w:highlight w:val="yellow"/>
           <w:lang w:val="pt-BR"/>
         </w:rPr>
@@ -89,9 +79,7 @@
     <w:p>
       <w:pPr>
         <w:rPr>
-          <w:rFonts w:ascii="Arial" w:hAnsi="Arial" w:cs="Arial"/>
-          <w:sz w:val="24"/>
-          <w:szCs w:val="24"/>
+          <w:rFonts w:ascii="Tahoma" w:hAnsi="Tahoma" w:cs="Tahoma"/>
           <w:lang w:val="id-ID"/>
         </w:rPr>
       </w:pPr>
@@ -104,48 +92,48 @@
         </w:tabs>
         <w:spacing w:after="0"/>
         <w:rPr>
-          <w:rFonts w:ascii="Arial" w:hAnsi="Arial" w:cs="Arial"/>
-          <w:lang w:val="pt-BR"/>
-        </w:rPr>
-      </w:pPr>
-      <w:r>
-        <w:rPr>
-          <w:rFonts w:ascii="Arial" w:hAnsi="Arial" w:cs="Arial"/>
+          <w:rFonts w:ascii="Tahoma" w:hAnsi="Tahoma" w:cs="Tahoma"/>
+          <w:lang w:val="pt-BR"/>
+        </w:rPr>
+      </w:pPr>
+      <w:r>
+        <w:rPr>
+          <w:rFonts w:ascii="Tahoma" w:hAnsi="Tahoma" w:cs="Tahoma"/>
           <w:lang w:val="pt-BR"/>
         </w:rPr>
         <w:t xml:space="preserve">Kepada </w:t>
       </w:r>
       <w:r>
         <w:rPr>
-          <w:rFonts w:ascii="Arial" w:hAnsi="Arial" w:cs="Arial"/>
+          <w:rFonts w:ascii="Tahoma" w:hAnsi="Tahoma" w:cs="Tahoma"/>
           <w:lang w:val="pt-BR"/>
         </w:rPr>
         <w:tab/>
       </w:r>
       <w:r>
         <w:rPr>
-          <w:rFonts w:ascii="Arial" w:hAnsi="Arial" w:cs="Arial"/>
+          <w:rFonts w:ascii="Tahoma" w:hAnsi="Tahoma" w:cs="Tahoma"/>
           <w:lang w:val="pt-BR"/>
         </w:rPr>
         <w:tab/>
       </w:r>
       <w:r>
         <w:rPr>
-          <w:rFonts w:ascii="Arial" w:hAnsi="Arial" w:cs="Arial"/>
+          <w:rFonts w:ascii="Tahoma" w:hAnsi="Tahoma" w:cs="Tahoma"/>
           <w:lang w:val="pt-BR"/>
         </w:rPr>
         <w:t>:</w:t>
       </w:r>
       <w:r>
         <w:rPr>
-          <w:rFonts w:ascii="Arial" w:hAnsi="Arial" w:cs="Arial"/>
+          <w:rFonts w:ascii="Tahoma" w:hAnsi="Tahoma" w:cs="Tahoma"/>
           <w:lang w:val="pt-BR"/>
         </w:rPr>
         <w:tab/>
       </w:r>
       <w:r>
         <w:rPr>
-          <w:rFonts w:ascii="Arial" w:hAnsi="Arial" w:cs="Arial"/>
+          <w:rFonts w:ascii="Tahoma" w:hAnsi="Tahoma" w:cs="Tahoma"/>
           <w:highlight w:val="cyan"/>
           <w:lang w:val="pt-BR"/>
         </w:rPr>
@@ -153,7 +141,7 @@
       </w:r>
       <w:r>
         <w:rPr>
-          <w:rFonts w:ascii="Arial" w:hAnsi="Arial" w:cs="Arial"/>
+          <w:rFonts w:ascii="Tahoma" w:hAnsi="Tahoma" w:cs="Tahoma"/>
           <w:highlight w:val="cyan"/>
           <w:lang w:val="pt-BR"/>
         </w:rPr>
@@ -161,7 +149,7 @@
       </w:r>
       <w:r>
         <w:rPr>
-          <w:rFonts w:ascii="Arial" w:hAnsi="Arial" w:cs="Arial"/>
+          <w:rFonts w:ascii="Tahoma" w:hAnsi="Tahoma" w:cs="Tahoma"/>
           <w:highlight w:val="cyan"/>
           <w:lang w:val="pt-BR"/>
         </w:rPr>
@@ -176,47 +164,47 @@
         </w:tabs>
         <w:spacing w:after="0"/>
         <w:rPr>
-          <w:rFonts w:ascii="Arial" w:hAnsi="Arial" w:cs="Arial"/>
-        </w:rPr>
-      </w:pPr>
-      <w:r>
-        <w:rPr>
-          <w:rFonts w:ascii="Arial" w:hAnsi="Arial" w:cs="Arial"/>
+          <w:rFonts w:ascii="Tahoma" w:hAnsi="Tahoma" w:cs="Tahoma"/>
+        </w:rPr>
+      </w:pPr>
+      <w:r>
+        <w:rPr>
+          <w:rFonts w:ascii="Tahoma" w:hAnsi="Tahoma" w:cs="Tahoma"/>
           <w:lang w:val="pt-BR"/>
         </w:rPr>
         <w:t xml:space="preserve">Dari    </w:t>
       </w:r>
       <w:r>
         <w:rPr>
-          <w:rFonts w:ascii="Arial" w:hAnsi="Arial" w:cs="Arial"/>
+          <w:rFonts w:ascii="Tahoma" w:hAnsi="Tahoma" w:cs="Tahoma"/>
           <w:lang w:val="pt-BR"/>
         </w:rPr>
         <w:tab/>
       </w:r>
       <w:r>
         <w:rPr>
-          <w:rFonts w:ascii="Arial" w:hAnsi="Arial" w:cs="Arial"/>
+          <w:rFonts w:ascii="Tahoma" w:hAnsi="Tahoma" w:cs="Tahoma"/>
           <w:lang w:val="pt-BR"/>
         </w:rPr>
         <w:tab/>
       </w:r>
       <w:r>
         <w:rPr>
-          <w:rFonts w:ascii="Arial" w:hAnsi="Arial" w:cs="Arial"/>
+          <w:rFonts w:ascii="Tahoma" w:hAnsi="Tahoma" w:cs="Tahoma"/>
           <w:lang w:val="pt-BR"/>
         </w:rPr>
         <w:t>:</w:t>
       </w:r>
       <w:r>
         <w:rPr>
-          <w:rFonts w:ascii="Arial" w:hAnsi="Arial" w:cs="Arial"/>
+          <w:rFonts w:ascii="Tahoma" w:hAnsi="Tahoma" w:cs="Tahoma"/>
           <w:lang w:val="pt-BR"/>
         </w:rPr>
         <w:tab/>
       </w:r>
       <w:r>
         <w:rPr>
-          <w:rFonts w:ascii="Arial" w:hAnsi="Arial" w:cs="Arial"/>
+          <w:rFonts w:ascii="Tahoma" w:hAnsi="Tahoma" w:cs="Tahoma"/>
           <w:highlight w:val="cyan"/>
           <w:lang w:val="pt-BR"/>
         </w:rPr>
@@ -224,7 +212,7 @@
       </w:r>
       <w:r>
         <w:rPr>
-          <w:rFonts w:ascii="Arial" w:hAnsi="Arial" w:cs="Arial"/>
+          <w:rFonts w:ascii="Tahoma" w:hAnsi="Tahoma" w:cs="Tahoma"/>
           <w:highlight w:val="cyan"/>
           <w:lang w:val="pt-BR"/>
         </w:rPr>
@@ -232,7 +220,7 @@
       </w:r>
       <w:r>
         <w:rPr>
-          <w:rFonts w:ascii="Arial" w:hAnsi="Arial" w:cs="Arial"/>
+          <w:rFonts w:ascii="Tahoma" w:hAnsi="Tahoma" w:cs="Tahoma"/>
           <w:highlight w:val="cyan"/>
           <w:lang w:val="id-ID"/>
         </w:rPr>
@@ -240,7 +228,7 @@
       </w:r>
       <w:r>
         <w:rPr>
-          <w:rFonts w:ascii="Arial" w:hAnsi="Arial" w:cs="Arial"/>
+          <w:rFonts w:ascii="Tahoma" w:hAnsi="Tahoma" w:cs="Tahoma"/>
           <w:highlight w:val="cyan"/>
           <w:lang w:val="id-ID"/>
         </w:rPr>
@@ -248,7 +236,7 @@
       </w:r>
       <w:r>
         <w:rPr>
-          <w:rFonts w:ascii="Arial" w:hAnsi="Arial" w:cs="Arial"/>
+          <w:rFonts w:ascii="Tahoma" w:hAnsi="Tahoma" w:cs="Tahoma"/>
           <w:highlight w:val="cyan"/>
         </w:rPr>
         <w:t>#</w:t>
@@ -262,48 +250,48 @@
         </w:tabs>
         <w:spacing w:after="0"/>
         <w:rPr>
-          <w:rFonts w:ascii="Arial" w:hAnsi="Arial" w:cs="Arial"/>
-          <w:lang w:val="pt-BR"/>
-        </w:rPr>
-      </w:pPr>
-      <w:r>
-        <w:rPr>
-          <w:rFonts w:ascii="Arial" w:hAnsi="Arial" w:cs="Arial"/>
+          <w:rFonts w:ascii="Tahoma" w:hAnsi="Tahoma" w:cs="Tahoma"/>
+          <w:lang w:val="pt-BR"/>
+        </w:rPr>
+      </w:pPr>
+      <w:r>
+        <w:rPr>
+          <w:rFonts w:ascii="Tahoma" w:hAnsi="Tahoma" w:cs="Tahoma"/>
           <w:lang w:val="pt-BR"/>
         </w:rPr>
         <w:t>Tanggal</w:t>
       </w:r>
       <w:r>
         <w:rPr>
-          <w:rFonts w:ascii="Arial" w:hAnsi="Arial" w:cs="Arial"/>
+          <w:rFonts w:ascii="Tahoma" w:hAnsi="Tahoma" w:cs="Tahoma"/>
           <w:lang w:val="pt-BR"/>
         </w:rPr>
         <w:tab/>
       </w:r>
       <w:r>
         <w:rPr>
-          <w:rFonts w:ascii="Arial" w:hAnsi="Arial" w:cs="Arial"/>
+          <w:rFonts w:ascii="Tahoma" w:hAnsi="Tahoma" w:cs="Tahoma"/>
           <w:lang w:val="pt-BR"/>
         </w:rPr>
         <w:tab/>
       </w:r>
       <w:r>
         <w:rPr>
-          <w:rFonts w:ascii="Arial" w:hAnsi="Arial" w:cs="Arial"/>
+          <w:rFonts w:ascii="Tahoma" w:hAnsi="Tahoma" w:cs="Tahoma"/>
           <w:lang w:val="pt-BR"/>
         </w:rPr>
         <w:t>:</w:t>
       </w:r>
       <w:r>
         <w:rPr>
-          <w:rFonts w:ascii="Arial" w:hAnsi="Arial" w:cs="Arial"/>
+          <w:rFonts w:ascii="Tahoma" w:hAnsi="Tahoma" w:cs="Tahoma"/>
           <w:lang w:val="pt-BR"/>
         </w:rPr>
         <w:tab/>
       </w:r>
       <w:r>
         <w:rPr>
-          <w:rFonts w:ascii="Arial" w:hAnsi="Arial" w:cs="Arial"/>
+          <w:rFonts w:ascii="Tahoma" w:hAnsi="Tahoma" w:cs="Tahoma"/>
           <w:highlight w:val="yellow"/>
           <w:lang w:val="pt-BR"/>
         </w:rPr>
@@ -311,7 +299,7 @@
       </w:r>
       <w:r>
         <w:rPr>
-          <w:rFonts w:ascii="Arial" w:hAnsi="Arial" w:cs="Arial"/>
+          <w:rFonts w:ascii="Tahoma" w:hAnsi="Tahoma" w:cs="Tahoma"/>
           <w:highlight w:val="yellow"/>
           <w:lang w:val="pt-BR"/>
         </w:rPr>
@@ -319,7 +307,7 @@
       </w:r>
       <w:r>
         <w:rPr>
-          <w:rFonts w:ascii="Arial" w:hAnsi="Arial" w:cs="Arial"/>
+          <w:rFonts w:ascii="Tahoma" w:hAnsi="Tahoma" w:cs="Tahoma"/>
           <w:highlight w:val="yellow"/>
           <w:lang w:val="pt-BR"/>
         </w:rPr>
@@ -334,48 +322,48 @@
         </w:tabs>
         <w:spacing w:after="0"/>
         <w:rPr>
-          <w:rFonts w:ascii="Arial" w:hAnsi="Arial" w:cs="Arial"/>
-          <w:lang w:val="pt-BR"/>
-        </w:rPr>
-      </w:pPr>
-      <w:r>
-        <w:rPr>
-          <w:rFonts w:ascii="Arial" w:hAnsi="Arial" w:cs="Arial"/>
+          <w:rFonts w:ascii="Tahoma" w:hAnsi="Tahoma" w:cs="Tahoma"/>
+          <w:lang w:val="pt-BR"/>
+        </w:rPr>
+      </w:pPr>
+      <w:r>
+        <w:rPr>
+          <w:rFonts w:ascii="Tahoma" w:hAnsi="Tahoma" w:cs="Tahoma"/>
           <w:lang w:val="pt-BR"/>
         </w:rPr>
         <w:t xml:space="preserve">Sifat   </w:t>
       </w:r>
       <w:r>
         <w:rPr>
-          <w:rFonts w:ascii="Arial" w:hAnsi="Arial" w:cs="Arial"/>
+          <w:rFonts w:ascii="Tahoma" w:hAnsi="Tahoma" w:cs="Tahoma"/>
           <w:lang w:val="pt-BR"/>
         </w:rPr>
         <w:tab/>
       </w:r>
       <w:r>
         <w:rPr>
-          <w:rFonts w:ascii="Arial" w:hAnsi="Arial" w:cs="Arial"/>
+          <w:rFonts w:ascii="Tahoma" w:hAnsi="Tahoma" w:cs="Tahoma"/>
           <w:lang w:val="pt-BR"/>
         </w:rPr>
         <w:tab/>
       </w:r>
       <w:r>
         <w:rPr>
-          <w:rFonts w:ascii="Arial" w:hAnsi="Arial" w:cs="Arial"/>
+          <w:rFonts w:ascii="Tahoma" w:hAnsi="Tahoma" w:cs="Tahoma"/>
           <w:lang w:val="pt-BR"/>
         </w:rPr>
         <w:t>:</w:t>
       </w:r>
       <w:r>
         <w:rPr>
-          <w:rFonts w:ascii="Arial" w:hAnsi="Arial" w:cs="Arial"/>
+          <w:rFonts w:ascii="Tahoma" w:hAnsi="Tahoma" w:cs="Tahoma"/>
           <w:lang w:val="pt-BR"/>
         </w:rPr>
         <w:tab/>
       </w:r>
       <w:r>
         <w:rPr>
-          <w:rFonts w:ascii="Arial" w:hAnsi="Arial" w:cs="Arial"/>
+          <w:rFonts w:ascii="Tahoma" w:hAnsi="Tahoma" w:cs="Tahoma"/>
           <w:highlight w:val="yellow"/>
           <w:lang w:val="pt-BR"/>
         </w:rPr>
@@ -383,7 +371,7 @@
       </w:r>
       <w:r>
         <w:rPr>
-          <w:rFonts w:ascii="Arial" w:hAnsi="Arial" w:cs="Arial"/>
+          <w:rFonts w:ascii="Tahoma" w:hAnsi="Tahoma" w:cs="Tahoma"/>
           <w:highlight w:val="yellow"/>
           <w:lang w:val="pt-BR"/>
         </w:rPr>
@@ -391,7 +379,7 @@
       </w:r>
       <w:r>
         <w:rPr>
-          <w:rFonts w:ascii="Arial" w:hAnsi="Arial" w:cs="Arial"/>
+          <w:rFonts w:ascii="Tahoma" w:hAnsi="Tahoma" w:cs="Tahoma"/>
           <w:highlight w:val="yellow"/>
           <w:lang w:val="pt-BR"/>
         </w:rPr>
@@ -407,27 +395,27 @@
         <w:spacing w:after="0"/>
         <w:jc w:val="both"/>
         <w:rPr>
-          <w:rFonts w:ascii="Arial" w:hAnsi="Arial" w:cs="Arial"/>
-          <w:lang w:val="id-ID"/>
-        </w:rPr>
-      </w:pPr>
-      <w:r>
-        <w:rPr>
-          <w:rFonts w:ascii="Arial" w:hAnsi="Arial" w:cs="Arial"/>
+          <w:rFonts w:ascii="Tahoma" w:hAnsi="Tahoma" w:cs="Tahoma"/>
+          <w:lang w:val="id-ID"/>
+        </w:rPr>
+      </w:pPr>
+      <w:r>
+        <w:rPr>
+          <w:rFonts w:ascii="Tahoma" w:hAnsi="Tahoma" w:cs="Tahoma"/>
           <w:lang w:val="pt-BR"/>
         </w:rPr>
         <w:t xml:space="preserve">Perihal </w:t>
       </w:r>
       <w:r>
         <w:rPr>
-          <w:rFonts w:ascii="Arial" w:hAnsi="Arial" w:cs="Arial"/>
+          <w:rFonts w:ascii="Tahoma" w:hAnsi="Tahoma" w:cs="Tahoma"/>
           <w:lang w:val="pt-BR"/>
         </w:rPr>
         <w:tab/>
       </w:r>
       <w:r>
         <w:rPr>
-          <w:rFonts w:ascii="Arial" w:hAnsi="Arial" w:cs="Arial"/>
+          <w:rFonts w:ascii="Tahoma" w:hAnsi="Tahoma" w:cs="Tahoma"/>
           <w:lang w:val="pt-BR"/>
         </w:rPr>
         <w:tab/>
@@ -436,14 +424,14 @@
       <w:bookmarkEnd w:id="0"/>
       <w:r>
         <w:rPr>
-          <w:rFonts w:ascii="Arial" w:hAnsi="Arial" w:cs="Arial"/>
+          <w:rFonts w:ascii="Tahoma" w:hAnsi="Tahoma" w:cs="Tahoma"/>
           <w:lang w:val="pt-BR"/>
         </w:rPr>
         <w:t>:</w:t>
       </w:r>
       <w:r>
         <w:rPr>
-          <w:rFonts w:ascii="Arial" w:hAnsi="Arial" w:cs="Arial"/>
+          <w:rFonts w:ascii="Tahoma" w:hAnsi="Tahoma" w:cs="Tahoma"/>
           <w:lang w:val="pt-BR"/>
         </w:rPr>
         <w:tab/>
@@ -451,7 +439,7 @@
       </w:r>
       <w:r>
         <w:rPr>
-          <w:rFonts w:ascii="Arial" w:hAnsi="Arial" w:cs="Arial"/>
+          <w:rFonts w:ascii="Tahoma" w:hAnsi="Tahoma" w:cs="Tahoma"/>
           <w:lang w:val="id-ID"/>
         </w:rPr>
         <w:t>Pengadaan</w:t>
@@ -466,7 +454,7 @@
         <w:spacing w:after="0"/>
         <w:jc w:val="both"/>
         <w:rPr>
-          <w:rFonts w:ascii="Arial" w:hAnsi="Arial" w:cs="Arial"/>
+          <w:rFonts w:ascii="Tahoma" w:hAnsi="Tahoma" w:cs="Tahoma"/>
           <w:lang w:val="pt-BR"/>
         </w:rPr>
       </w:pPr>
@@ -478,448 +466,123 @@
           <w:tab w:val="left" w:pos="1134"/>
         </w:tabs>
         <w:spacing w:after="0"/>
+        <w:ind w:left="1134"/>
         <w:jc w:val="both"/>
         <w:rPr>
-          <w:rFonts w:ascii="Arial" w:hAnsi="Arial" w:cs="Arial"/>
-          <w:lang w:val="pt-BR"/>
-        </w:rPr>
-      </w:pPr>
-      <w:r>
-        <w:rPr>
-          <w:rFonts w:ascii="Arial" w:hAnsi="Arial" w:cs="Arial"/>
-          <w:lang w:val="pt-BR"/>
-        </w:rPr>
-        <w:tab/>
-      </w:r>
-      <w:r>
-        <w:rPr>
-          <w:rFonts w:ascii="Arial" w:hAnsi="Arial" w:cs="Arial"/>
-          <w:lang w:val="pt-BR"/>
-        </w:rPr>
-        <w:tab/>
-      </w:r>
-    </w:p>
-    <w:p>
-      <w:pPr>
-        <w:ind w:left="1134" w:right="-270"/>
+          <w:rFonts w:ascii="Tahoma" w:hAnsi="Tahoma" w:cs="Tahoma"/>
+          <w:lang w:val="id-ID"/>
+        </w:rPr>
+      </w:pPr>
+      <w:r>
+        <w:rPr>
+          <w:rFonts w:ascii="Tahoma" w:hAnsi="Tahoma" w:cs="Tahoma"/>
+          <w:lang w:val="id-ID"/>
+        </w:rPr>
+        <w:t xml:space="preserve">Merujuk Nota Dinas </w:t>
+      </w:r>
+      <w:r>
+        <w:rPr>
+          <w:rFonts w:ascii="Tahoma" w:hAnsi="Tahoma" w:cs="Tahoma"/>
+          <w:highlight w:val="cyan"/>
+          <w:lang w:val="id-ID"/>
+        </w:rPr>
+        <w:t>#KetuaPanitia/Pejabat#</w:t>
+      </w:r>
+      <w:r>
+        <w:rPr>
+          <w:rFonts w:ascii="Tahoma" w:hAnsi="Tahoma" w:cs="Tahoma"/>
+          <w:lang w:val="id-ID"/>
+        </w:rPr>
+        <w:t xml:space="preserve"> Pengadaan Barang/Jasa PT PLN (Persero) Kantor Pusat : </w:t>
+      </w:r>
+      <w:r>
+        <w:rPr>
+          <w:rFonts w:ascii="Tahoma" w:hAnsi="Tahoma" w:cs="Tahoma"/>
+          <w:highlight w:val="cyan"/>
+          <w:lang w:val="id-ID"/>
+        </w:rPr>
+        <w:t>#nousulan#</w:t>
+      </w:r>
+      <w:r>
+        <w:rPr>
+          <w:rFonts w:ascii="Tahoma" w:hAnsi="Tahoma" w:cs="Tahoma"/>
+          <w:lang w:val="id-ID"/>
+        </w:rPr>
+        <w:t xml:space="preserve"> tanggal </w:t>
+      </w:r>
+      <w:r>
+        <w:rPr>
+          <w:rFonts w:ascii="Tahoma" w:hAnsi="Tahoma" w:cs="Tahoma"/>
+          <w:highlight w:val="cyan"/>
+          <w:lang w:val="id-ID"/>
+        </w:rPr>
+        <w:t>#tanggalusulan#</w:t>
+      </w:r>
+      <w:r>
+        <w:rPr>
+          <w:rFonts w:ascii="Tahoma" w:hAnsi="Tahoma" w:cs="Tahoma"/>
+          <w:lang w:val="id-ID"/>
+        </w:rPr>
+        <w:t xml:space="preserve">, perihal usulan calon pemenang Pekerjaan #namapengadaan# setelah diadakan Penelitian terhadap </w:t>
+      </w:r>
+      <w:r>
+        <w:rPr>
+          <w:rFonts w:ascii="Tahoma" w:hAnsi="Tahoma" w:cs="Tahoma"/>
+          <w:highlight w:val="cyan"/>
+          <w:lang w:val="id-ID"/>
+        </w:rPr>
+        <w:t>#kalimatevaluasi#</w:t>
+      </w:r>
+      <w:r>
+        <w:rPr>
+          <w:rFonts w:ascii="Tahoma" w:hAnsi="Tahoma" w:cs="Tahoma"/>
+          <w:lang w:val="id-ID"/>
+        </w:rPr>
+        <w:t>,</w:t>
+      </w:r>
+      <w:r>
+        <w:rPr>
+          <w:rFonts w:ascii="Tahoma" w:hAnsi="Tahoma" w:cs="Tahoma"/>
+          <w:lang w:val="id-ID"/>
+        </w:rPr>
+        <w:t xml:space="preserve"> </w:t>
+      </w:r>
+      <w:r>
+        <w:rPr>
+          <w:rFonts w:ascii="Tahoma" w:hAnsi="Tahoma" w:cs="Tahoma"/>
+          <w:lang w:val="id-ID"/>
+        </w:rPr>
+        <w:t>dengan ini menetapkan p</w:t>
+      </w:r>
+      <w:r>
+        <w:rPr>
+          <w:rFonts w:ascii="Tahoma" w:hAnsi="Tahoma" w:cs="Tahoma"/>
+          <w:lang w:val="id-ID"/>
+        </w:rPr>
+        <w:t>erusahaan tersebut dibawah ini sebagai pemenang untuk melaksanakan Pekerjaan</w:t>
+      </w:r>
+      <w:r>
+        <w:rPr>
+          <w:rFonts w:ascii="Tahoma" w:hAnsi="Tahoma" w:cs="Tahoma"/>
+          <w:lang w:val="id-ID"/>
+        </w:rPr>
+        <w:t>.</w:t>
+      </w:r>
+    </w:p>
+    <w:p>
+      <w:pPr>
+        <w:tabs>
+          <w:tab w:val="left" w:pos="851"/>
+          <w:tab w:val="left" w:pos="1134"/>
+        </w:tabs>
+        <w:spacing w:after="0"/>
+        <w:ind w:left="1134"/>
         <w:jc w:val="both"/>
         <w:rPr>
-          <w:rFonts w:ascii="Arial" w:hAnsi="Arial" w:cs="Arial"/>
-          <w:lang w:val="fi-FI"/>
-        </w:rPr>
-      </w:pPr>
-      <w:r>
-        <w:rPr>
-          <w:rFonts w:ascii="Arial" w:hAnsi="Arial" w:cs="Arial"/>
-          <w:lang w:val="pt-BR"/>
-        </w:rPr>
-        <w:t xml:space="preserve">Menunjuk  Nota Dinas </w:t>
-      </w:r>
-      <w:r>
-        <w:rPr>
-          <w:rFonts w:ascii="Arial" w:hAnsi="Arial" w:cs="Arial"/>
-          <w:highlight w:val="cyan"/>
-          <w:lang w:val="pt-BR"/>
-        </w:rPr>
-        <w:t>#KetuaP</w:t>
-      </w:r>
-      <w:r>
-        <w:rPr>
-          <w:rFonts w:ascii="Arial" w:hAnsi="Arial" w:cs="Arial"/>
-          <w:highlight w:val="cyan"/>
-          <w:lang w:val="pt-BR"/>
-        </w:rPr>
-        <w:t>anitia</w:t>
-      </w:r>
-      <w:r>
-        <w:rPr>
-          <w:rFonts w:ascii="Arial" w:hAnsi="Arial" w:cs="Arial"/>
-          <w:highlight w:val="cyan"/>
-          <w:lang w:val="pt-BR"/>
-        </w:rPr>
-        <w:t>/Pejabat#</w:t>
-      </w:r>
-      <w:r>
-        <w:rPr>
-          <w:rFonts w:ascii="Arial" w:hAnsi="Arial" w:cs="Arial"/>
-          <w:lang w:val="pt-BR"/>
-        </w:rPr>
-        <w:t xml:space="preserve"> Pengadaan Barang/Jasa PT PLN (</w:t>
-      </w:r>
-      <w:r>
-        <w:rPr>
-          <w:rFonts w:ascii="Arial" w:hAnsi="Arial" w:cs="Arial"/>
-          <w:lang w:val="pt-BR"/>
-        </w:rPr>
-        <w:t xml:space="preserve">Persero) Kantor Pusat Nomor : </w:t>
-      </w:r>
-      <w:r>
-        <w:rPr>
-          <w:rFonts w:ascii="Arial" w:hAnsi="Arial" w:cs="Arial"/>
-          <w:highlight w:val="cyan"/>
-          <w:lang w:val="pt-BR"/>
-        </w:rPr>
-        <w:t>#no</w:t>
-      </w:r>
-      <w:r>
-        <w:rPr>
-          <w:rFonts w:ascii="Arial" w:hAnsi="Arial" w:cs="Arial"/>
-          <w:highlight w:val="cyan"/>
-          <w:lang w:val="pt-BR"/>
-        </w:rPr>
-        <w:t>usulan</w:t>
-      </w:r>
-      <w:r>
-        <w:rPr>
-          <w:rFonts w:ascii="Arial" w:hAnsi="Arial" w:cs="Arial"/>
-          <w:highlight w:val="cyan"/>
-          <w:lang w:val="pt-BR"/>
-        </w:rPr>
-        <w:t>#</w:t>
-      </w:r>
-      <w:r>
-        <w:rPr>
-          <w:rFonts w:ascii="Arial" w:hAnsi="Arial" w:cs="Arial"/>
-          <w:lang w:val="pt-BR"/>
-        </w:rPr>
-        <w:t xml:space="preserve"> </w:t>
-      </w:r>
-      <w:r>
-        <w:rPr>
-          <w:rFonts w:ascii="Arial" w:hAnsi="Arial" w:cs="Arial"/>
-          <w:lang w:val="pt-BR"/>
-        </w:rPr>
-        <w:t xml:space="preserve">tanggal </w:t>
-      </w:r>
-      <w:r>
-        <w:rPr>
-          <w:rFonts w:ascii="Arial" w:hAnsi="Arial" w:cs="Arial"/>
-          <w:highlight w:val="cyan"/>
-        </w:rPr>
-        <w:t>#</w:t>
-      </w:r>
-      <w:r>
-        <w:rPr>
-          <w:rFonts w:ascii="Arial" w:hAnsi="Arial" w:cs="Arial"/>
-          <w:highlight w:val="cyan"/>
-        </w:rPr>
-        <w:t>tanggalusulan</w:t>
-      </w:r>
-      <w:r>
-        <w:rPr>
-          <w:rFonts w:ascii="Arial" w:hAnsi="Arial" w:cs="Arial"/>
-          <w:highlight w:val="cyan"/>
-        </w:rPr>
-        <w:t>#</w:t>
-      </w:r>
-      <w:r>
-        <w:rPr>
-          <w:rFonts w:ascii="Arial" w:hAnsi="Arial" w:cs="Arial"/>
-          <w:lang w:val="pt-BR"/>
-        </w:rPr>
-        <w:t>, perihal usulan calon pemenang Pekerjaan</w:t>
-      </w:r>
-      <w:r>
-        <w:rPr>
-          <w:rFonts w:ascii="Arial" w:hAnsi="Arial" w:cs="Arial"/>
-          <w:lang w:val="pt-BR"/>
-        </w:rPr>
-        <w:t xml:space="preserve"> </w:t>
-      </w:r>
-      <w:r>
-        <w:rPr>
-          <w:rFonts w:ascii="Arial" w:hAnsi="Arial" w:cs="Arial"/>
-          <w:highlight w:val="cyan"/>
-          <w:lang w:val="pt-BR"/>
-        </w:rPr>
-        <w:t>#</w:t>
-      </w:r>
-      <w:r>
-        <w:rPr>
-          <w:rFonts w:ascii="Arial" w:hAnsi="Arial" w:cs="Arial"/>
-          <w:highlight w:val="cyan"/>
-          <w:lang w:val="pt-BR"/>
-        </w:rPr>
-        <w:t>namapengadaan</w:t>
-      </w:r>
-      <w:r>
-        <w:rPr>
-          <w:rFonts w:ascii="Arial" w:hAnsi="Arial" w:cs="Arial"/>
-          <w:highlight w:val="cyan"/>
-          <w:lang w:val="pt-BR"/>
-        </w:rPr>
-        <w:t>#</w:t>
-      </w:r>
-      <w:r>
-        <w:rPr>
-          <w:rFonts w:ascii="Arial" w:hAnsi="Arial" w:cs="Arial"/>
-          <w:lang w:val="fi-FI"/>
-        </w:rPr>
-        <w:t xml:space="preserve"> </w:t>
-      </w:r>
-      <w:r>
-        <w:rPr>
-          <w:rFonts w:ascii="Arial" w:hAnsi="Arial" w:cs="Arial"/>
-          <w:lang w:val="fi-FI"/>
-        </w:rPr>
-        <w:t xml:space="preserve">setelah diadakan Penelitian terhadap Berita Acara Evaluasi </w:t>
-      </w:r>
-      <w:r>
-        <w:rPr>
-          <w:rFonts w:ascii="Arial" w:hAnsi="Arial" w:cs="Arial"/>
-          <w:lang w:val="fi-FI"/>
-        </w:rPr>
-        <w:t>Sampul I</w:t>
-      </w:r>
-      <w:r>
-        <w:rPr>
-          <w:rFonts w:ascii="Arial" w:hAnsi="Arial" w:cs="Arial"/>
-          <w:lang w:val="fi-FI"/>
-        </w:rPr>
-        <w:t xml:space="preserve"> </w:t>
-      </w:r>
-      <w:r>
-        <w:rPr>
-          <w:rFonts w:ascii="Arial" w:hAnsi="Arial" w:cs="Arial"/>
-          <w:lang w:val="fi-FI"/>
-        </w:rPr>
-        <w:t>A</w:t>
-      </w:r>
-      <w:r>
-        <w:rPr>
-          <w:rFonts w:ascii="Arial" w:hAnsi="Arial" w:cs="Arial"/>
-          <w:lang w:val="fi-FI"/>
-        </w:rPr>
-        <w:t xml:space="preserve">dministrasi dan </w:t>
-      </w:r>
-      <w:r>
-        <w:rPr>
-          <w:rFonts w:ascii="Arial" w:hAnsi="Arial" w:cs="Arial"/>
-          <w:lang w:val="fi-FI"/>
-        </w:rPr>
-        <w:t>T</w:t>
-      </w:r>
-      <w:r>
-        <w:rPr>
-          <w:rFonts w:ascii="Arial" w:hAnsi="Arial" w:cs="Arial"/>
-          <w:lang w:val="fi-FI"/>
-        </w:rPr>
-        <w:t>eknis (sampul I) No. :</w:t>
-      </w:r>
-      <w:r>
-        <w:rPr>
-          <w:rFonts w:ascii="Arial" w:hAnsi="Arial" w:cs="Arial"/>
-          <w:lang w:val="fi-FI"/>
-        </w:rPr>
-        <w:t xml:space="preserve"> </w:t>
-      </w:r>
-      <w:r>
-        <w:rPr>
-          <w:rFonts w:ascii="Arial" w:hAnsi="Arial" w:cs="Arial"/>
-          <w:highlight w:val="cyan"/>
-        </w:rPr>
-        <w:t>#</w:t>
-      </w:r>
-      <w:r>
-        <w:rPr>
-          <w:rFonts w:ascii="Arial" w:hAnsi="Arial" w:cs="Arial"/>
-          <w:highlight w:val="cyan"/>
-        </w:rPr>
-        <w:t>noBAEsampul1</w:t>
-      </w:r>
-      <w:r>
-        <w:rPr>
-          <w:rFonts w:ascii="Arial" w:hAnsi="Arial" w:cs="Arial"/>
-          <w:highlight w:val="cyan"/>
-        </w:rPr>
-        <w:t>#</w:t>
-      </w:r>
-      <w:r>
-        <w:rPr>
-          <w:rFonts w:ascii="Arial" w:hAnsi="Arial" w:cs="Arial"/>
-          <w:lang w:val="fi-FI"/>
-        </w:rPr>
-        <w:t xml:space="preserve"> tanggal </w:t>
-      </w:r>
-      <w:r>
-        <w:rPr>
-          <w:rFonts w:ascii="Arial" w:hAnsi="Arial" w:cs="Arial"/>
-          <w:highlight w:val="cyan"/>
-        </w:rPr>
-        <w:t>#</w:t>
-      </w:r>
-      <w:r>
-        <w:rPr>
-          <w:rFonts w:ascii="Arial" w:hAnsi="Arial" w:cs="Arial"/>
-          <w:highlight w:val="cyan"/>
-        </w:rPr>
-        <w:t>tanggalBAEsampul1</w:t>
-      </w:r>
-      <w:r>
-        <w:rPr>
-          <w:rFonts w:ascii="Arial" w:hAnsi="Arial" w:cs="Arial"/>
-          <w:highlight w:val="cyan"/>
-        </w:rPr>
-        <w:t>#</w:t>
-      </w:r>
-      <w:r>
-        <w:rPr>
-          <w:rFonts w:ascii="Arial" w:hAnsi="Arial" w:cs="Arial"/>
-          <w:lang w:val="fi-FI"/>
-        </w:rPr>
-        <w:t xml:space="preserve"> </w:t>
-      </w:r>
-      <w:r>
-        <w:rPr>
-          <w:rFonts w:ascii="Arial" w:hAnsi="Arial" w:cs="Arial"/>
-          <w:highlight w:val="cyan"/>
-          <w:lang w:val="fi-FI"/>
-        </w:rPr>
-        <w:t>#</w:t>
-      </w:r>
-      <w:r>
-        <w:rPr>
-          <w:rFonts w:ascii="Arial" w:hAnsi="Arial" w:cs="Arial"/>
-          <w:highlight w:val="cyan"/>
-          <w:lang w:val="fi-FI"/>
-        </w:rPr>
-        <w:t>Kal1</w:t>
-      </w:r>
-      <w:r>
-        <w:rPr>
-          <w:rFonts w:ascii="Arial" w:hAnsi="Arial" w:cs="Arial"/>
-          <w:highlight w:val="cyan"/>
-          <w:lang w:val="fi-FI"/>
-        </w:rPr>
-        <w:t>#</w:t>
-      </w:r>
-      <w:r>
-        <w:rPr>
-          <w:rFonts w:ascii="Arial" w:hAnsi="Arial" w:cs="Arial"/>
-          <w:lang w:val="fi-FI"/>
-        </w:rPr>
-        <w:t xml:space="preserve"> </w:t>
-      </w:r>
-      <w:r>
-        <w:rPr>
-          <w:rFonts w:ascii="Arial" w:hAnsi="Arial" w:cs="Arial"/>
-          <w:highlight w:val="cyan"/>
-        </w:rPr>
-        <w:t>#</w:t>
-      </w:r>
-      <w:r>
-        <w:rPr>
-          <w:rFonts w:ascii="Arial" w:hAnsi="Arial" w:cs="Arial"/>
-          <w:highlight w:val="cyan"/>
-        </w:rPr>
-        <w:t>noBAEsampul2</w:t>
-      </w:r>
-      <w:r>
-        <w:rPr>
-          <w:rFonts w:ascii="Arial" w:hAnsi="Arial" w:cs="Arial"/>
-          <w:highlight w:val="cyan"/>
-        </w:rPr>
-        <w:t>#</w:t>
-      </w:r>
-      <w:r>
-        <w:rPr>
-          <w:rFonts w:ascii="Arial" w:hAnsi="Arial" w:cs="Arial"/>
-        </w:rPr>
-        <w:t xml:space="preserve"> </w:t>
-      </w:r>
-      <w:r>
-        <w:rPr>
-          <w:rFonts w:ascii="Arial" w:hAnsi="Arial" w:cs="Arial"/>
-          <w:highlight w:val="cyan"/>
-        </w:rPr>
-        <w:t>#Kal2#</w:t>
-      </w:r>
-      <w:r>
-        <w:rPr>
-          <w:rFonts w:ascii="Arial" w:hAnsi="Arial" w:cs="Arial"/>
-          <w:lang w:val="fi-FI"/>
-        </w:rPr>
-        <w:t xml:space="preserve"> </w:t>
-      </w:r>
-      <w:r>
-        <w:rPr>
-          <w:rFonts w:ascii="Arial" w:hAnsi="Arial" w:cs="Arial"/>
-          <w:highlight w:val="cyan"/>
-        </w:rPr>
-        <w:t>#</w:t>
-      </w:r>
-      <w:r>
-        <w:rPr>
-          <w:rFonts w:ascii="Arial" w:hAnsi="Arial" w:cs="Arial"/>
-          <w:highlight w:val="cyan"/>
-        </w:rPr>
-        <w:t>tanggalBAEsampul2</w:t>
-      </w:r>
-      <w:r>
-        <w:rPr>
-          <w:rFonts w:ascii="Arial" w:hAnsi="Arial" w:cs="Arial"/>
-          <w:highlight w:val="cyan"/>
-        </w:rPr>
-        <w:t>#</w:t>
-      </w:r>
-      <w:r>
-        <w:rPr>
-          <w:rFonts w:ascii="Arial" w:hAnsi="Arial" w:cs="Arial"/>
-          <w:lang w:val="fi-FI"/>
-        </w:rPr>
-        <w:t xml:space="preserve">, </w:t>
-      </w:r>
-      <w:r>
-        <w:rPr>
-          <w:rFonts w:ascii="Arial" w:hAnsi="Arial" w:cs="Arial"/>
-          <w:highlight w:val="cyan"/>
-          <w:lang w:val="fi-FI"/>
-        </w:rPr>
-        <w:t>#namapengadaan#</w:t>
-      </w:r>
-      <w:r>
-        <w:rPr>
-          <w:rFonts w:ascii="Arial" w:hAnsi="Arial" w:cs="Arial"/>
-          <w:lang w:val="fi-FI"/>
-        </w:rPr>
-        <w:t xml:space="preserve"> </w:t>
-      </w:r>
-      <w:r>
-        <w:rPr>
-          <w:rFonts w:ascii="Arial" w:hAnsi="Arial" w:cs="Arial"/>
-          <w:lang w:val="fi-FI"/>
-        </w:rPr>
-        <w:t>,</w:t>
-      </w:r>
-      <w:r>
-        <w:rPr>
-          <w:rFonts w:ascii="Arial" w:hAnsi="Arial" w:cs="Arial"/>
-          <w:lang w:val="fi-FI"/>
-        </w:rPr>
-        <w:t xml:space="preserve"> </w:t>
-      </w:r>
-      <w:r>
-        <w:rPr>
-          <w:rFonts w:ascii="Arial" w:hAnsi="Arial" w:cs="Arial"/>
-          <w:highlight w:val="cyan"/>
-          <w:lang w:val="fi-FI"/>
-        </w:rPr>
-        <w:t>#Kal3#</w:t>
-      </w:r>
-      <w:r>
-        <w:rPr>
-          <w:rFonts w:ascii="Arial" w:hAnsi="Arial" w:cs="Arial"/>
-          <w:lang w:val="fi-FI"/>
-        </w:rPr>
-        <w:t xml:space="preserve"> </w:t>
-      </w:r>
-      <w:r>
-        <w:rPr>
-          <w:rFonts w:ascii="Arial" w:hAnsi="Arial" w:cs="Arial"/>
-          <w:lang w:val="fi-FI"/>
-        </w:rPr>
-        <w:t>sebagai berikut :</w:t>
-      </w:r>
+          <w:rFonts w:ascii="Tahoma" w:hAnsi="Tahoma" w:cs="Tahoma"/>
+          <w:lang w:val="id-ID"/>
+        </w:rPr>
+      </w:pPr>
     </w:p>
     <w:p>
       <w:pPr>
@@ -929,7 +592,7 @@
         <w:spacing w:after="0"/>
         <w:ind w:left="1170"/>
         <w:rPr>
-          <w:rFonts w:ascii="Arial" w:hAnsi="Arial" w:cs="Arial"/>
+          <w:rFonts w:ascii="Tahoma" w:hAnsi="Tahoma" w:cs="Tahoma"/>
           <w:bCs/>
           <w:lang w:val="fi-FI"/>
         </w:rPr>
@@ -948,27 +611,16 @@
         <w:ind w:left="1134"/>
         <w:jc w:val="both"/>
         <w:rPr>
-          <w:rFonts w:ascii="Arial" w:hAnsi="Arial" w:cs="Arial"/>
-          <w:sz w:val="24"/>
-          <w:szCs w:val="24"/>
+          <w:rFonts w:ascii="Tahoma" w:hAnsi="Tahoma" w:cs="Tahoma"/>
           <w:lang w:val="fi-FI"/>
         </w:rPr>
       </w:pPr>
       <w:r>
         <w:rPr>
-          <w:rFonts w:ascii="Arial" w:hAnsi="Arial" w:cs="Arial"/>
+          <w:rFonts w:ascii="Tahoma" w:hAnsi="Tahoma" w:cs="Tahoma"/>
           <w:lang w:val="fi-FI"/>
         </w:rPr>
-        <w:t>Demikian untuk dilaksanakan sebagaimana mestinya</w:t>
-      </w:r>
-      <w:r>
-        <w:rPr>
-          <w:rFonts w:ascii="Arial" w:hAnsi="Arial" w:cs="Arial"/>
-          <w:sz w:val="24"/>
-          <w:szCs w:val="24"/>
-          <w:lang w:val="fi-FI"/>
-        </w:rPr>
-        <w:t>.</w:t>
+        <w:t>Demikian untuk dilaksanakan sebagaimana mestinya.</w:t>
       </w:r>
     </w:p>
     <w:p>
@@ -976,7 +628,7 @@
         <w:ind w:left="1134"/>
         <w:jc w:val="both"/>
         <w:rPr>
-          <w:rFonts w:ascii="Arial" w:hAnsi="Arial" w:cs="Arial"/>
+          <w:rFonts w:ascii="Tahoma" w:hAnsi="Tahoma" w:cs="Tahoma"/>
           <w:lang w:val="fi-FI"/>
         </w:rPr>
       </w:pPr>
@@ -986,7 +638,7 @@
         <w:ind w:left="1134"/>
         <w:jc w:val="both"/>
         <w:rPr>
-          <w:rFonts w:ascii="Arial" w:hAnsi="Arial" w:cs="Arial"/>
+          <w:rFonts w:ascii="Tahoma" w:hAnsi="Tahoma" w:cs="Tahoma"/>
           <w:lang w:val="fi-FI"/>
         </w:rPr>
       </w:pPr>
@@ -996,7 +648,7 @@
         <w:ind w:left="1134"/>
         <w:jc w:val="both"/>
         <w:rPr>
-          <w:rFonts w:ascii="Arial" w:hAnsi="Arial" w:cs="Arial"/>
+          <w:rFonts w:ascii="Tahoma" w:hAnsi="Tahoma" w:cs="Tahoma"/>
           <w:lang w:val="fi-FI"/>
         </w:rPr>
       </w:pPr>
@@ -1006,20 +658,20 @@
         <w:ind w:left="1134"/>
         <w:jc w:val="right"/>
         <w:rPr>
-          <w:rFonts w:ascii="Arial" w:hAnsi="Arial" w:cs="Arial"/>
+          <w:rFonts w:ascii="Tahoma" w:hAnsi="Tahoma" w:cs="Tahoma"/>
           <w:b/>
         </w:rPr>
       </w:pPr>
       <w:r>
         <w:rPr>
-          <w:rFonts w:ascii="Arial" w:hAnsi="Arial" w:cs="Arial"/>
+          <w:rFonts w:ascii="Tahoma" w:hAnsi="Tahoma" w:cs="Tahoma"/>
           <w:lang w:val="fi-FI"/>
         </w:rPr>
         <w:t xml:space="preserve">                                                  </w:t>
       </w:r>
       <w:r>
         <w:rPr>
-          <w:rFonts w:ascii="Arial" w:hAnsi="Arial" w:cs="Arial"/>
+          <w:rFonts w:ascii="Tahoma" w:hAnsi="Tahoma" w:cs="Tahoma"/>
           <w:lang w:val="fi-FI"/>
         </w:rPr>
         <w:tab/>
@@ -1027,7 +679,7 @@
       </w:r>
       <w:r>
         <w:rPr>
-          <w:rFonts w:ascii="Arial" w:hAnsi="Arial" w:cs="Arial"/>
+          <w:rFonts w:ascii="Tahoma" w:hAnsi="Tahoma" w:cs="Tahoma"/>
           <w:lang w:val="fi-FI"/>
         </w:rPr>
         <w:tab/>
@@ -1035,15 +687,39 @@
       </w:r>
       <w:r>
         <w:rPr>
-          <w:rFonts w:ascii="Arial" w:hAnsi="Arial" w:cs="Arial"/>
+          <w:rFonts w:ascii="Tahoma" w:hAnsi="Tahoma" w:cs="Tahoma"/>
           <w:b/>
           <w:highlight w:val="cyan"/>
           <w:lang w:val="fi-FI"/>
         </w:rPr>
-        <w:t>#KDIVMUM/MSDAF#</w:t>
-      </w:r>
-    </w:p>
-    <w:p/>
+        <w:t>#</w:t>
+      </w:r>
+      <w:r>
+        <w:rPr>
+          <w:rFonts w:ascii="Tahoma" w:hAnsi="Tahoma" w:cs="Tahoma"/>
+          <w:b/>
+          <w:highlight w:val="cyan"/>
+          <w:lang w:val="id-ID"/>
+        </w:rPr>
+        <w:t>nama</w:t>
+      </w:r>
+      <w:r>
+        <w:rPr>
+          <w:rFonts w:ascii="Tahoma" w:hAnsi="Tahoma" w:cs="Tahoma"/>
+          <w:b/>
+          <w:highlight w:val="cyan"/>
+          <w:lang w:val="fi-FI"/>
+        </w:rPr>
+        <w:t>KDIVMUM/MSDAF#</w:t>
+      </w:r>
+    </w:p>
+    <w:p>
+      <w:pPr>
+        <w:rPr>
+          <w:rFonts w:ascii="Tahoma" w:hAnsi="Tahoma" w:cs="Tahoma"/>
+        </w:rPr>
+      </w:pPr>
+    </w:p>
     <w:sectPr>
       <w:headerReference w:type="default" r:id="rId6"/>
       <w:pgSz w:w="11906" w:h="16838"/>
@@ -1057,7 +733,7 @@
 
 <file path=word/endnotes.xml><?xml version="1.0" encoding="utf-8"?>
 <w:endnotes xmlns:ve="http://schemas.openxmlformats.org/markup-compatibility/2006" xmlns:o="urn:schemas-microsoft-com:office:office" xmlns:r="http://schemas.openxmlformats.org/officeDocument/2006/relationships" xmlns:m="http://schemas.openxmlformats.org/officeDocument/2006/math" xmlns:v="urn:schemas-microsoft-com:vml" xmlns:wp="http://schemas.openxmlformats.org/drawingml/2006/wordprocessingDrawing" xmlns:w10="urn:schemas-microsoft-com:office:word" xmlns:w="http://schemas.openxmlformats.org/wordprocessingml/2006/main" xmlns:wne="http://schemas.microsoft.com/office/word/2006/wordml">
-  <w:endnote w:type="separator" w:id="-1">
+  <w:endnote w:type="separator" w:id="0">
     <w:p>
       <w:pPr>
         <w:spacing w:after="0" w:line="240" w:lineRule="auto"/>
@@ -1067,7 +743,7 @@
       </w:r>
     </w:p>
   </w:endnote>
-  <w:endnote w:type="continuationSeparator" w:id="0">
+  <w:endnote w:type="continuationSeparator" w:id="1">
     <w:p>
       <w:pPr>
         <w:spacing w:after="0" w:line="240" w:lineRule="auto"/>
@@ -1082,7 +758,7 @@
 
 <file path=word/footnotes.xml><?xml version="1.0" encoding="utf-8"?>
 <w:footnotes xmlns:ve="http://schemas.openxmlformats.org/markup-compatibility/2006" xmlns:o="urn:schemas-microsoft-com:office:office" xmlns:r="http://schemas.openxmlformats.org/officeDocument/2006/relationships" xmlns:m="http://schemas.openxmlformats.org/officeDocument/2006/math" xmlns:v="urn:schemas-microsoft-com:vml" xmlns:wp="http://schemas.openxmlformats.org/drawingml/2006/wordprocessingDrawing" xmlns:w10="urn:schemas-microsoft-com:office:word" xmlns:w="http://schemas.openxmlformats.org/wordprocessingml/2006/main" xmlns:wne="http://schemas.microsoft.com/office/word/2006/wordml">
-  <w:footnote w:type="separator" w:id="-1">
+  <w:footnote w:type="separator" w:id="0">
     <w:p>
       <w:pPr>
         <w:spacing w:after="0" w:line="240" w:lineRule="auto"/>
@@ -1092,7 +768,7 @@
       </w:r>
     </w:p>
   </w:footnote>
-  <w:footnote w:type="continuationSeparator" w:id="0">
+  <w:footnote w:type="continuationSeparator" w:id="1">
     <w:p>
       <w:pPr>
         <w:spacing w:after="0" w:line="240" w:lineRule="auto"/>
@@ -1147,7 +823,7 @@
           <v:imagedata r:id="rId1" o:title=""/>
           <w10:wrap type="topAndBottom"/>
         </v:shape>
-        <o:OLEObject Type="Embed" ProgID="PBrush" ShapeID="_x0000_s2049" DrawAspect="Content" ObjectID="_1434741439" r:id="rId2"/>
+        <o:OLEObject Type="Embed" ProgID="PBrush" ShapeID="_x0000_s2049" DrawAspect="Content" ObjectID="_1435403918" r:id="rId2"/>
       </w:pict>
     </w:r>
     <w:r>

</xml_diff>

<commit_message>
perbaiki beberapa dokumen pra
</commit_message>
<xml_diff>
--- a/templates/14 Nota Dinas Penetapan Pemenang.docx
+++ b/templates/14 Nota Dinas Penetapan Pemenang.docx
@@ -1,6 +1,6 @@
 
 <file path=word/document.xml><?xml version="1.0" encoding="utf-8"?>
-<w:document xmlns:wpc="http://schemas.microsoft.com/office/word/2010/wordprocessingCanvas" xmlns:mo="http://schemas.microsoft.com/office/mac/office/2008/main" xmlns:mc="http://schemas.openxmlformats.org/markup-compatibility/2006" xmlns:mv="urn:schemas-microsoft-com:mac:vml" xmlns:o="urn:schemas-microsoft-com:office:office" xmlns:r="http://schemas.openxmlformats.org/officeDocument/2006/relationships" xmlns:m="http://schemas.openxmlformats.org/officeDocument/2006/math" xmlns:v="urn:schemas-microsoft-com:vml" xmlns:wp14="http://schemas.microsoft.com/office/word/2010/wordprocessingDrawing" xmlns:wp="http://schemas.openxmlformats.org/drawingml/2006/wordprocessingDrawing" xmlns:w10="urn:schemas-microsoft-com:office:word" xmlns:w="http://schemas.openxmlformats.org/wordprocessingml/2006/main" xmlns:w14="http://schemas.microsoft.com/office/word/2010/wordml" xmlns:wpg="http://schemas.microsoft.com/office/word/2010/wordprocessingGroup" xmlns:wpi="http://schemas.microsoft.com/office/word/2010/wordprocessingInk" xmlns:wne="http://schemas.microsoft.com/office/word/2006/wordml" xmlns:wps="http://schemas.microsoft.com/office/word/2010/wordprocessingShape" mc:Ignorable="w14 wp14">
+<w:document xmlns:ve="http://schemas.openxmlformats.org/markup-compatibility/2006" xmlns:o="urn:schemas-microsoft-com:office:office" xmlns:r="http://schemas.openxmlformats.org/officeDocument/2006/relationships" xmlns:m="http://schemas.openxmlformats.org/officeDocument/2006/math" xmlns:v="urn:schemas-microsoft-com:vml" xmlns:wp="http://schemas.openxmlformats.org/drawingml/2006/wordprocessingDrawing" xmlns:w10="urn:schemas-microsoft-com:office:word" xmlns:w="http://schemas.openxmlformats.org/wordprocessingml/2006/main" xmlns:wne="http://schemas.microsoft.com/office/word/2006/wordml">
   <w:body>
     <w:p>
       <w:pPr>
@@ -44,21 +44,12 @@
           <w:lang w:val="id-ID"/>
         </w:rPr>
       </w:pPr>
-      <w:proofErr w:type="spellStart"/>
-      <w:r>
-        <w:rPr>
-          <w:rFonts w:ascii="Tahoma" w:hAnsi="Tahoma" w:cs="Tahoma"/>
-          <w:lang w:val="pt-BR"/>
-        </w:rPr>
-        <w:t>Nomor</w:t>
-      </w:r>
-      <w:proofErr w:type="spellEnd"/>
-      <w:r>
-        <w:rPr>
-          <w:rFonts w:ascii="Tahoma" w:hAnsi="Tahoma" w:cs="Tahoma"/>
-          <w:lang w:val="pt-BR"/>
-        </w:rPr>
-        <w:t xml:space="preserve"> : </w:t>
+      <w:r>
+        <w:rPr>
+          <w:rFonts w:ascii="Tahoma" w:hAnsi="Tahoma" w:cs="Tahoma"/>
+          <w:lang w:val="pt-BR"/>
+        </w:rPr>
+        <w:t xml:space="preserve">Nomor : </w:t>
       </w:r>
       <w:r>
         <w:rPr>
@@ -68,7 +59,6 @@
         </w:rPr>
         <w:t>#</w:t>
       </w:r>
-      <w:proofErr w:type="spellStart"/>
       <w:r>
         <w:rPr>
           <w:rFonts w:ascii="Tahoma" w:hAnsi="Tahoma" w:cs="Tahoma"/>
@@ -77,7 +67,6 @@
         </w:rPr>
         <w:t>nomor</w:t>
       </w:r>
-      <w:proofErr w:type="spellEnd"/>
       <w:r>
         <w:rPr>
           <w:rFonts w:ascii="Tahoma" w:hAnsi="Tahoma" w:cs="Tahoma"/>
@@ -107,7 +96,6 @@
           <w:lang w:val="pt-BR"/>
         </w:rPr>
       </w:pPr>
-      <w:proofErr w:type="spellStart"/>
       <w:r>
         <w:rPr>
           <w:rFonts w:ascii="Tahoma" w:hAnsi="Tahoma" w:cs="Tahoma"/>
@@ -115,14 +103,6 @@
         </w:rPr>
         <w:t>Kepada</w:t>
       </w:r>
-      <w:proofErr w:type="spellEnd"/>
-      <w:r>
-        <w:rPr>
-          <w:rFonts w:ascii="Tahoma" w:hAnsi="Tahoma" w:cs="Tahoma"/>
-          <w:lang w:val="pt-BR"/>
-        </w:rPr>
-        <w:t xml:space="preserve"> </w:t>
-      </w:r>
       <w:r>
         <w:rPr>
           <w:rFonts w:ascii="Tahoma" w:hAnsi="Tahoma" w:cs="Tahoma"/>
@@ -157,44 +137,16 @@
           <w:highlight w:val="cyan"/>
           <w:lang w:val="pt-BR"/>
         </w:rPr>
-        <w:t>#</w:t>
-      </w:r>
-      <w:proofErr w:type="spellStart"/>
+        <w:t>#pejabat/ketua</w:t>
+      </w:r>
       <w:r>
         <w:rPr>
           <w:rFonts w:ascii="Tahoma" w:hAnsi="Tahoma" w:cs="Tahoma"/>
           <w:highlight w:val="cyan"/>
           <w:lang w:val="pt-BR"/>
         </w:rPr>
-        <w:t>pejabat</w:t>
-      </w:r>
-      <w:proofErr w:type="spellEnd"/>
-      <w:r>
-        <w:rPr>
-          <w:rFonts w:ascii="Tahoma" w:hAnsi="Tahoma" w:cs="Tahoma"/>
-          <w:highlight w:val="cyan"/>
-          <w:lang w:val="pt-BR"/>
-        </w:rPr>
-        <w:t>/</w:t>
-      </w:r>
-      <w:proofErr w:type="spellStart"/>
-      <w:r>
-        <w:rPr>
-          <w:rFonts w:ascii="Tahoma" w:hAnsi="Tahoma" w:cs="Tahoma"/>
-          <w:highlight w:val="cyan"/>
-          <w:lang w:val="pt-BR"/>
-        </w:rPr>
-        <w:t>ketua</w:t>
-      </w:r>
-      <w:r>
-        <w:rPr>
-          <w:rFonts w:ascii="Tahoma" w:hAnsi="Tahoma" w:cs="Tahoma"/>
-          <w:highlight w:val="cyan"/>
-          <w:lang w:val="pt-BR"/>
-        </w:rPr>
         <w:t>panitia</w:t>
       </w:r>
-      <w:proofErr w:type="spellEnd"/>
       <w:r>
         <w:rPr>
           <w:rFonts w:ascii="Tahoma" w:hAnsi="Tahoma" w:cs="Tahoma"/>
@@ -215,21 +167,12 @@
           <w:rFonts w:ascii="Tahoma" w:hAnsi="Tahoma" w:cs="Tahoma"/>
         </w:rPr>
       </w:pPr>
-      <w:proofErr w:type="spellStart"/>
       <w:r>
         <w:rPr>
           <w:rFonts w:ascii="Tahoma" w:hAnsi="Tahoma" w:cs="Tahoma"/>
           <w:lang w:val="pt-BR"/>
         </w:rPr>
         <w:t>Dari</w:t>
-      </w:r>
-      <w:proofErr w:type="spellEnd"/>
-      <w:r>
-        <w:rPr>
-          <w:rFonts w:ascii="Tahoma" w:hAnsi="Tahoma" w:cs="Tahoma"/>
-          <w:lang w:val="pt-BR"/>
-        </w:rPr>
-        <w:t xml:space="preserve">    </w:t>
       </w:r>
       <w:r>
         <w:rPr>
@@ -311,7 +254,6 @@
           <w:lang w:val="pt-BR"/>
         </w:rPr>
       </w:pPr>
-      <w:proofErr w:type="spellStart"/>
       <w:r>
         <w:rPr>
           <w:rFonts w:ascii="Tahoma" w:hAnsi="Tahoma" w:cs="Tahoma"/>
@@ -319,7 +261,6 @@
         </w:rPr>
         <w:t>Tanggal</w:t>
       </w:r>
-      <w:proofErr w:type="spellEnd"/>
       <w:r>
         <w:rPr>
           <w:rFonts w:ascii="Tahoma" w:hAnsi="Tahoma" w:cs="Tahoma"/>
@@ -356,7 +297,6 @@
         </w:rPr>
         <w:t>#</w:t>
       </w:r>
-      <w:proofErr w:type="spellStart"/>
       <w:r>
         <w:rPr>
           <w:rFonts w:ascii="Tahoma" w:hAnsi="Tahoma" w:cs="Tahoma"/>
@@ -365,7 +305,6 @@
         </w:rPr>
         <w:t>tanggal</w:t>
       </w:r>
-      <w:proofErr w:type="spellEnd"/>
       <w:r>
         <w:rPr>
           <w:rFonts w:ascii="Tahoma" w:hAnsi="Tahoma" w:cs="Tahoma"/>
@@ -387,7 +326,6 @@
           <w:lang w:val="pt-BR"/>
         </w:rPr>
       </w:pPr>
-      <w:proofErr w:type="spellStart"/>
       <w:r>
         <w:rPr>
           <w:rFonts w:ascii="Tahoma" w:hAnsi="Tahoma" w:cs="Tahoma"/>
@@ -395,14 +333,6 @@
         </w:rPr>
         <w:t>Sifat</w:t>
       </w:r>
-      <w:proofErr w:type="spellEnd"/>
-      <w:r>
-        <w:rPr>
-          <w:rFonts w:ascii="Tahoma" w:hAnsi="Tahoma" w:cs="Tahoma"/>
-          <w:lang w:val="pt-BR"/>
-        </w:rPr>
-        <w:t xml:space="preserve">   </w:t>
-      </w:r>
       <w:r>
         <w:rPr>
           <w:rFonts w:ascii="Tahoma" w:hAnsi="Tahoma" w:cs="Tahoma"/>
@@ -439,7 +369,6 @@
         </w:rPr>
         <w:t>#</w:t>
       </w:r>
-      <w:proofErr w:type="spellStart"/>
       <w:r>
         <w:rPr>
           <w:rFonts w:ascii="Tahoma" w:hAnsi="Tahoma" w:cs="Tahoma"/>
@@ -448,7 +377,6 @@
         </w:rPr>
         <w:t>sifat</w:t>
       </w:r>
-      <w:proofErr w:type="spellEnd"/>
       <w:r>
         <w:rPr>
           <w:rFonts w:ascii="Tahoma" w:hAnsi="Tahoma" w:cs="Tahoma"/>
@@ -473,7 +401,6 @@
           <w:lang w:val="id-ID"/>
         </w:rPr>
       </w:pPr>
-      <w:proofErr w:type="spellStart"/>
       <w:r>
         <w:rPr>
           <w:rFonts w:ascii="Tahoma" w:hAnsi="Tahoma" w:cs="Tahoma"/>
@@ -481,11 +408,39 @@
         </w:rPr>
         <w:t>Perihal</w:t>
       </w:r>
-      <w:proofErr w:type="spellEnd"/>
-      <w:r>
-        <w:rPr>
-          <w:rFonts w:ascii="Tahoma" w:hAnsi="Tahoma" w:cs="Tahoma"/>
-          <w:lang w:val="pt-BR"/>
+      <w:r>
+        <w:rPr>
+          <w:rFonts w:ascii="Tahoma" w:hAnsi="Tahoma" w:cs="Tahoma"/>
+          <w:lang w:val="pt-BR"/>
+        </w:rPr>
+        <w:tab/>
+      </w:r>
+      <w:r>
+        <w:rPr>
+          <w:rFonts w:ascii="Tahoma" w:hAnsi="Tahoma" w:cs="Tahoma"/>
+          <w:lang w:val="pt-BR"/>
+        </w:rPr>
+        <w:tab/>
+      </w:r>
+      <w:r>
+        <w:rPr>
+          <w:rFonts w:ascii="Tahoma" w:hAnsi="Tahoma" w:cs="Tahoma"/>
+          <w:lang w:val="pt-BR"/>
+        </w:rPr>
+        <w:t>:</w:t>
+      </w:r>
+      <w:r>
+        <w:rPr>
+          <w:rFonts w:ascii="Tahoma" w:hAnsi="Tahoma" w:cs="Tahoma"/>
+          <w:lang w:val="pt-BR"/>
+        </w:rPr>
+        <w:tab/>
+        <w:t>Penetapan</w:t>
+      </w:r>
+      <w:r>
+        <w:rPr>
+          <w:rFonts w:ascii="Tahoma" w:hAnsi="Tahoma" w:cs="Tahoma"/>
+          <w:lang w:val="id-ID"/>
         </w:rPr>
         <w:t xml:space="preserve"> </w:t>
       </w:r>
@@ -494,58 +449,12 @@
           <w:rFonts w:ascii="Tahoma" w:hAnsi="Tahoma" w:cs="Tahoma"/>
           <w:lang w:val="pt-BR"/>
         </w:rPr>
-        <w:tab/>
-      </w:r>
-      <w:r>
-        <w:rPr>
-          <w:rFonts w:ascii="Tahoma" w:hAnsi="Tahoma" w:cs="Tahoma"/>
-          <w:lang w:val="pt-BR"/>
-        </w:rPr>
-        <w:tab/>
-      </w:r>
-      <w:r>
-        <w:rPr>
-          <w:rFonts w:ascii="Tahoma" w:hAnsi="Tahoma" w:cs="Tahoma"/>
-          <w:lang w:val="pt-BR"/>
-        </w:rPr>
-        <w:t>:</w:t>
-      </w:r>
-      <w:r>
-        <w:rPr>
-          <w:rFonts w:ascii="Tahoma" w:hAnsi="Tahoma" w:cs="Tahoma"/>
-          <w:lang w:val="pt-BR"/>
-        </w:rPr>
-        <w:tab/>
-      </w:r>
-      <w:proofErr w:type="spellStart"/>
-      <w:r>
-        <w:rPr>
-          <w:rFonts w:ascii="Tahoma" w:hAnsi="Tahoma" w:cs="Tahoma"/>
-          <w:lang w:val="pt-BR"/>
-        </w:rPr>
-        <w:t>Penetapan</w:t>
-      </w:r>
-      <w:proofErr w:type="spellEnd"/>
-      <w:r>
-        <w:rPr>
-          <w:rFonts w:ascii="Tahoma" w:hAnsi="Tahoma" w:cs="Tahoma"/>
-          <w:lang w:val="pt-BR"/>
-        </w:rPr>
-        <w:t xml:space="preserve">  </w:t>
-      </w:r>
-      <w:proofErr w:type="spellStart"/>
-      <w:r>
-        <w:rPr>
-          <w:rFonts w:ascii="Tahoma" w:hAnsi="Tahoma" w:cs="Tahoma"/>
-          <w:lang w:val="pt-BR"/>
-        </w:rPr>
         <w:t>Pemenang</w:t>
       </w:r>
-      <w:proofErr w:type="spellEnd"/>
-      <w:r>
-        <w:rPr>
-          <w:rFonts w:ascii="Tahoma" w:hAnsi="Tahoma" w:cs="Tahoma"/>
-          <w:lang w:val="pt-BR"/>
+      <w:r>
+        <w:rPr>
+          <w:rFonts w:ascii="Tahoma" w:hAnsi="Tahoma" w:cs="Tahoma"/>
+          <w:lang w:val="id-ID"/>
         </w:rPr>
         <w:t xml:space="preserve"> </w:t>
       </w:r>
@@ -635,7 +544,22 @@
           <w:rFonts w:ascii="Tahoma" w:hAnsi="Tahoma" w:cs="Tahoma"/>
           <w:lang w:val="id-ID"/>
         </w:rPr>
-        <w:t xml:space="preserve">, perihal usulan calon pemenang Pekerjaan #namapengadaan# setelah diadakan Penelitian terhadap </w:t>
+        <w:t xml:space="preserve">, perihal usulan calon pemenang Pekerjaan </w:t>
+      </w:r>
+      <w:r>
+        <w:rPr>
+          <w:rFonts w:ascii="Tahoma" w:hAnsi="Tahoma" w:cs="Tahoma"/>
+          <w:highlight w:val="cyan"/>
+          <w:lang w:val="id-ID"/>
+        </w:rPr>
+        <w:t>#namapengadaan#</w:t>
+      </w:r>
+      <w:r>
+        <w:rPr>
+          <w:rFonts w:ascii="Tahoma" w:hAnsi="Tahoma" w:cs="Tahoma"/>
+          <w:lang w:val="id-ID"/>
+        </w:rPr>
+        <w:t xml:space="preserve"> setelah diadakan Penelitian terhadap </w:t>
       </w:r>
       <w:r>
         <w:rPr>
@@ -715,25 +639,7 @@
           <w:highlight w:val="yellow"/>
           <w:lang w:val="fi-FI"/>
         </w:rPr>
-        <w:t>#</w:t>
-      </w:r>
-      <w:proofErr w:type="spellStart"/>
-      <w:r>
-        <w:rPr>
-          <w:rFonts w:ascii="Tahoma" w:hAnsi="Tahoma" w:cs="Tahoma"/>
-          <w:highlight w:val="yellow"/>
-          <w:lang w:val="fi-FI"/>
-        </w:rPr>
-        <w:t>penyedia</w:t>
-      </w:r>
-      <w:proofErr w:type="spellEnd"/>
-      <w:r>
-        <w:rPr>
-          <w:rFonts w:ascii="Tahoma" w:hAnsi="Tahoma" w:cs="Tahoma"/>
-          <w:highlight w:val="yellow"/>
-          <w:lang w:val="fi-FI"/>
-        </w:rPr>
-        <w:t>#</w:t>
+        <w:t>#penyedia#</w:t>
       </w:r>
     </w:p>
     <w:p>
@@ -745,7 +651,6 @@
           <w:lang w:val="fi-FI"/>
         </w:rPr>
       </w:pPr>
-      <w:proofErr w:type="spellStart"/>
       <w:r>
         <w:rPr>
           <w:rFonts w:ascii="Tahoma" w:hAnsi="Tahoma" w:cs="Tahoma"/>
@@ -753,77 +658,61 @@
         </w:rPr>
         <w:t>Demikian</w:t>
       </w:r>
-      <w:proofErr w:type="spellEnd"/>
+      <w:r>
+        <w:rPr>
+          <w:rFonts w:ascii="Tahoma" w:hAnsi="Tahoma" w:cs="Tahoma"/>
+          <w:lang w:val="id-ID"/>
+        </w:rPr>
+        <w:t xml:space="preserve"> </w:t>
+      </w:r>
       <w:r>
         <w:rPr>
           <w:rFonts w:ascii="Tahoma" w:hAnsi="Tahoma" w:cs="Tahoma"/>
           <w:lang w:val="fi-FI"/>
         </w:rPr>
+        <w:t>untuk</w:t>
+      </w:r>
+      <w:r>
+        <w:rPr>
+          <w:rFonts w:ascii="Tahoma" w:hAnsi="Tahoma" w:cs="Tahoma"/>
+          <w:lang w:val="id-ID"/>
+        </w:rPr>
         <w:t xml:space="preserve"> </w:t>
       </w:r>
-      <w:proofErr w:type="spellStart"/>
       <w:r>
         <w:rPr>
           <w:rFonts w:ascii="Tahoma" w:hAnsi="Tahoma" w:cs="Tahoma"/>
           <w:lang w:val="fi-FI"/>
         </w:rPr>
-        <w:t>untuk</w:t>
-      </w:r>
-      <w:proofErr w:type="spellEnd"/>
+        <w:t>dilaksanakan</w:t>
+      </w:r>
+      <w:r>
+        <w:rPr>
+          <w:rFonts w:ascii="Tahoma" w:hAnsi="Tahoma" w:cs="Tahoma"/>
+          <w:lang w:val="id-ID"/>
+        </w:rPr>
+        <w:t xml:space="preserve"> </w:t>
+      </w:r>
       <w:r>
         <w:rPr>
           <w:rFonts w:ascii="Tahoma" w:hAnsi="Tahoma" w:cs="Tahoma"/>
           <w:lang w:val="fi-FI"/>
         </w:rPr>
+        <w:t>sebagaimana</w:t>
+      </w:r>
+      <w:r>
+        <w:rPr>
+          <w:rFonts w:ascii="Tahoma" w:hAnsi="Tahoma" w:cs="Tahoma"/>
+          <w:lang w:val="id-ID"/>
+        </w:rPr>
         <w:t xml:space="preserve"> </w:t>
       </w:r>
-      <w:proofErr w:type="spellStart"/>
       <w:r>
         <w:rPr>
           <w:rFonts w:ascii="Tahoma" w:hAnsi="Tahoma" w:cs="Tahoma"/>
           <w:lang w:val="fi-FI"/>
         </w:rPr>
-        <w:t>dilaksanakan</w:t>
-      </w:r>
-      <w:proofErr w:type="spellEnd"/>
-      <w:r>
-        <w:rPr>
-          <w:rFonts w:ascii="Tahoma" w:hAnsi="Tahoma" w:cs="Tahoma"/>
-          <w:lang w:val="fi-FI"/>
-        </w:rPr>
-        <w:t xml:space="preserve"> </w:t>
-      </w:r>
-      <w:proofErr w:type="spellStart"/>
-      <w:r>
-        <w:rPr>
-          <w:rFonts w:ascii="Tahoma" w:hAnsi="Tahoma" w:cs="Tahoma"/>
-          <w:lang w:val="fi-FI"/>
-        </w:rPr>
-        <w:t>sebagaimana</w:t>
-      </w:r>
-      <w:proofErr w:type="spellEnd"/>
-      <w:r>
-        <w:rPr>
-          <w:rFonts w:ascii="Tahoma" w:hAnsi="Tahoma" w:cs="Tahoma"/>
-          <w:lang w:val="fi-FI"/>
-        </w:rPr>
-        <w:t xml:space="preserve"> </w:t>
-      </w:r>
-      <w:proofErr w:type="spellStart"/>
-      <w:r>
-        <w:rPr>
-          <w:rFonts w:ascii="Tahoma" w:hAnsi="Tahoma" w:cs="Tahoma"/>
-          <w:lang w:val="fi-FI"/>
-        </w:rPr>
-        <w:t>mestinya</w:t>
-      </w:r>
-      <w:proofErr w:type="spellEnd"/>
-      <w:r>
-        <w:rPr>
-          <w:rFonts w:ascii="Tahoma" w:hAnsi="Tahoma" w:cs="Tahoma"/>
-          <w:lang w:val="fi-FI"/>
-        </w:rPr>
-        <w:t>.</w:t>
+        <w:t>mestinya.</w:t>
       </w:r>
     </w:p>
     <w:p>
@@ -870,7 +759,7 @@
           <w:rFonts w:ascii="Tahoma" w:hAnsi="Tahoma" w:cs="Tahoma"/>
           <w:lang w:val="fi-FI"/>
         </w:rPr>
-        <w:t xml:space="preserve">                                                  </w:t>
+        <w:tab/>
       </w:r>
       <w:r>
         <w:rPr>
@@ -878,15 +767,6 @@
           <w:lang w:val="fi-FI"/>
         </w:rPr>
         <w:tab/>
-        <w:t xml:space="preserve">   </w:t>
-      </w:r>
-      <w:r>
-        <w:rPr>
-          <w:rFonts w:ascii="Tahoma" w:hAnsi="Tahoma" w:cs="Tahoma"/>
-          <w:lang w:val="fi-FI"/>
-        </w:rPr>
-        <w:tab/>
-        <w:t xml:space="preserve">               </w:t>
       </w:r>
       <w:r>
         <w:rPr>
@@ -924,7 +804,7 @@
       </w:pPr>
     </w:p>
     <w:sectPr>
-      <w:headerReference w:type="default" r:id="rId7"/>
+      <w:headerReference w:type="default" r:id="rId6"/>
       <w:pgSz w:w="11906" w:h="16838"/>
       <w:pgMar w:top="1440" w:right="1440" w:bottom="1440" w:left="1440" w:header="708" w:footer="708" w:gutter="0"/>
       <w:cols w:space="708"/>
@@ -935,8 +815,8 @@
 </file>
 
 <file path=word/endnotes.xml><?xml version="1.0" encoding="utf-8"?>
-<w:endnotes xmlns:wpc="http://schemas.microsoft.com/office/word/2010/wordprocessingCanvas" xmlns:mo="http://schemas.microsoft.com/office/mac/office/2008/main" xmlns:mc="http://schemas.openxmlformats.org/markup-compatibility/2006" xmlns:mv="urn:schemas-microsoft-com:mac:vml" xmlns:o="urn:schemas-microsoft-com:office:office" xmlns:r="http://schemas.openxmlformats.org/officeDocument/2006/relationships" xmlns:m="http://schemas.openxmlformats.org/officeDocument/2006/math" xmlns:v="urn:schemas-microsoft-com:vml" xmlns:wp14="http://schemas.microsoft.com/office/word/2010/wordprocessingDrawing" xmlns:wp="http://schemas.openxmlformats.org/drawingml/2006/wordprocessingDrawing" xmlns:w10="urn:schemas-microsoft-com:office:word" xmlns:w="http://schemas.openxmlformats.org/wordprocessingml/2006/main" xmlns:w14="http://schemas.microsoft.com/office/word/2010/wordml" xmlns:wpg="http://schemas.microsoft.com/office/word/2010/wordprocessingGroup" xmlns:wpi="http://schemas.microsoft.com/office/word/2010/wordprocessingInk" xmlns:wne="http://schemas.microsoft.com/office/word/2006/wordml" xmlns:wps="http://schemas.microsoft.com/office/word/2010/wordprocessingShape" mc:Ignorable="w14 wp14">
-  <w:endnote w:type="separator" w:id="-1">
+<w:endnotes xmlns:ve="http://schemas.openxmlformats.org/markup-compatibility/2006" xmlns:o="urn:schemas-microsoft-com:office:office" xmlns:r="http://schemas.openxmlformats.org/officeDocument/2006/relationships" xmlns:m="http://schemas.openxmlformats.org/officeDocument/2006/math" xmlns:v="urn:schemas-microsoft-com:vml" xmlns:wp="http://schemas.openxmlformats.org/drawingml/2006/wordprocessingDrawing" xmlns:w10="urn:schemas-microsoft-com:office:word" xmlns:w="http://schemas.openxmlformats.org/wordprocessingml/2006/main" xmlns:wne="http://schemas.microsoft.com/office/word/2006/wordml">
+  <w:endnote w:type="separator" w:id="0">
     <w:p>
       <w:pPr>
         <w:spacing w:after="0" w:line="240" w:lineRule="auto"/>
@@ -946,7 +826,7 @@
       </w:r>
     </w:p>
   </w:endnote>
-  <w:endnote w:type="continuationSeparator" w:id="0">
+  <w:endnote w:type="continuationSeparator" w:id="1">
     <w:p>
       <w:pPr>
         <w:spacing w:after="0" w:line="240" w:lineRule="auto"/>
@@ -960,8 +840,8 @@
 </file>
 
 <file path=word/footnotes.xml><?xml version="1.0" encoding="utf-8"?>
-<w:footnotes xmlns:wpc="http://schemas.microsoft.com/office/word/2010/wordprocessingCanvas" xmlns:mo="http://schemas.microsoft.com/office/mac/office/2008/main" xmlns:mc="http://schemas.openxmlformats.org/markup-compatibility/2006" xmlns:mv="urn:schemas-microsoft-com:mac:vml" xmlns:o="urn:schemas-microsoft-com:office:office" xmlns:r="http://schemas.openxmlformats.org/officeDocument/2006/relationships" xmlns:m="http://schemas.openxmlformats.org/officeDocument/2006/math" xmlns:v="urn:schemas-microsoft-com:vml" xmlns:wp14="http://schemas.microsoft.com/office/word/2010/wordprocessingDrawing" xmlns:wp="http://schemas.openxmlformats.org/drawingml/2006/wordprocessingDrawing" xmlns:w10="urn:schemas-microsoft-com:office:word" xmlns:w="http://schemas.openxmlformats.org/wordprocessingml/2006/main" xmlns:w14="http://schemas.microsoft.com/office/word/2010/wordml" xmlns:wpg="http://schemas.microsoft.com/office/word/2010/wordprocessingGroup" xmlns:wpi="http://schemas.microsoft.com/office/word/2010/wordprocessingInk" xmlns:wne="http://schemas.microsoft.com/office/word/2006/wordml" xmlns:wps="http://schemas.microsoft.com/office/word/2010/wordprocessingShape" mc:Ignorable="w14 wp14">
-  <w:footnote w:type="separator" w:id="-1">
+<w:footnotes xmlns:ve="http://schemas.openxmlformats.org/markup-compatibility/2006" xmlns:o="urn:schemas-microsoft-com:office:office" xmlns:r="http://schemas.openxmlformats.org/officeDocument/2006/relationships" xmlns:m="http://schemas.openxmlformats.org/officeDocument/2006/math" xmlns:v="urn:schemas-microsoft-com:vml" xmlns:wp="http://schemas.openxmlformats.org/drawingml/2006/wordprocessingDrawing" xmlns:w10="urn:schemas-microsoft-com:office:word" xmlns:w="http://schemas.openxmlformats.org/wordprocessingml/2006/main" xmlns:wne="http://schemas.microsoft.com/office/word/2006/wordml">
+  <w:footnote w:type="separator" w:id="0">
     <w:p>
       <w:pPr>
         <w:spacing w:after="0" w:line="240" w:lineRule="auto"/>
@@ -971,7 +851,7 @@
       </w:r>
     </w:p>
   </w:footnote>
-  <w:footnote w:type="continuationSeparator" w:id="0">
+  <w:footnote w:type="continuationSeparator" w:id="1">
     <w:p>
       <w:pPr>
         <w:spacing w:after="0" w:line="240" w:lineRule="auto"/>
@@ -985,7 +865,7 @@
 </file>
 
 <file path=word/header1.xml><?xml version="1.0" encoding="utf-8"?>
-<w:hdr xmlns:wpc="http://schemas.microsoft.com/office/word/2010/wordprocessingCanvas" xmlns:mo="http://schemas.microsoft.com/office/mac/office/2008/main" xmlns:mc="http://schemas.openxmlformats.org/markup-compatibility/2006" xmlns:mv="urn:schemas-microsoft-com:mac:vml" xmlns:o="urn:schemas-microsoft-com:office:office" xmlns:r="http://schemas.openxmlformats.org/officeDocument/2006/relationships" xmlns:m="http://schemas.openxmlformats.org/officeDocument/2006/math" xmlns:v="urn:schemas-microsoft-com:vml" xmlns:wp14="http://schemas.microsoft.com/office/word/2010/wordprocessingDrawing" xmlns:wp="http://schemas.openxmlformats.org/drawingml/2006/wordprocessingDrawing" xmlns:w10="urn:schemas-microsoft-com:office:word" xmlns:w="http://schemas.openxmlformats.org/wordprocessingml/2006/main" xmlns:w14="http://schemas.microsoft.com/office/word/2010/wordml" xmlns:wpg="http://schemas.microsoft.com/office/word/2010/wordprocessingGroup" xmlns:wpi="http://schemas.microsoft.com/office/word/2010/wordprocessingInk" xmlns:wne="http://schemas.microsoft.com/office/word/2006/wordml" xmlns:wps="http://schemas.microsoft.com/office/word/2010/wordprocessingShape" mc:Ignorable="w14 wp14 mv">
+<w:hdr xmlns:ve="http://schemas.openxmlformats.org/markup-compatibility/2006" xmlns:o="urn:schemas-microsoft-com:office:office" xmlns:r="http://schemas.openxmlformats.org/officeDocument/2006/relationships" xmlns:m="http://schemas.openxmlformats.org/officeDocument/2006/math" xmlns:v="urn:schemas-microsoft-com:vml" xmlns:wp="http://schemas.openxmlformats.org/drawingml/2006/wordprocessingDrawing" xmlns:w10="urn:schemas-microsoft-com:office:word" xmlns:w="http://schemas.openxmlformats.org/wordprocessingml/2006/main" xmlns:wne="http://schemas.microsoft.com/office/word/2006/wordml">
   <w:p>
     <w:pPr>
       <w:pStyle w:val="Header"/>
@@ -1002,7 +882,7 @@
         <w:noProof/>
         <w:sz w:val="18"/>
       </w:rPr>
-      <w:pict w14:anchorId="4F25685B">
+      <w:pict>
         <v:shapetype id="_x0000_t75" coordsize="21600,21600" o:spt="75" o:preferrelative="t" path="m@4@5l@4@11@9@11@9@5xe" filled="f" stroked="f">
           <v:stroke joinstyle="miter"/>
           <v:formulas>
@@ -1026,7 +906,7 @@
           <v:imagedata r:id="rId1" o:title=""/>
           <w10:wrap type="topAndBottom"/>
         </v:shape>
-        <o:OLEObject Type="Embed" ProgID="PBrush" ShapeID="_x0000_s2049" DrawAspect="Content" ObjectID="_1309270355" r:id="rId2"/>
+        <o:OLEObject Type="Embed" ProgID="PBrush" ShapeID="_x0000_s2049" DrawAspect="Content" ObjectID="_1436212042" r:id="rId2"/>
       </w:pict>
     </w:r>
     <w:r>
@@ -1035,25 +915,7 @@
         <w:b/>
         <w:sz w:val="20"/>
       </w:rPr>
-      <w:t>PT.  PLN  (</w:t>
-    </w:r>
-    <w:proofErr w:type="spellStart"/>
-    <w:r>
-      <w:rPr>
-        <w:rFonts w:ascii="Tahoma" w:hAnsi="Tahoma"/>
-        <w:b/>
-        <w:sz w:val="20"/>
-      </w:rPr>
-      <w:t>Persero</w:t>
-    </w:r>
-    <w:proofErr w:type="spellEnd"/>
-    <w:r>
-      <w:rPr>
-        <w:rFonts w:ascii="Tahoma" w:hAnsi="Tahoma"/>
-        <w:b/>
-        <w:sz w:val="20"/>
-      </w:rPr>
-      <w:t>)</w:t>
+      <w:t>PT.  PLN  (Persero)</w:t>
     </w:r>
     <w:r>
       <w:rPr>
@@ -1063,14 +925,6 @@
         <w:lang w:val="id-ID"/>
       </w:rPr>
       <w:t xml:space="preserve"> Pusat</w:t>
-    </w:r>
-    <w:r>
-      <w:rPr>
-        <w:rFonts w:ascii="Tahoma" w:hAnsi="Tahoma"/>
-        <w:b/>
-        <w:sz w:val="20"/>
-      </w:rPr>
-      <w:t xml:space="preserve">  </w:t>
     </w:r>
   </w:p>
   <w:p>
@@ -1092,36 +946,13 @@
         <w:sz w:val="20"/>
         <w:lang w:val="id-ID"/>
       </w:rPr>
-      <w:t xml:space="preserve">             </w:t>
-    </w:r>
-    <w:r>
-      <w:rPr>
-        <w:rFonts w:ascii="Tahoma" w:hAnsi="Tahoma" w:cs="Tahoma"/>
-        <w:sz w:val="20"/>
-        <w:lang w:val="id-ID"/>
-      </w:rPr>
       <w:t>Jl. Trunojoyo Blok M I/135</w:t>
-    </w:r>
-    <w:r>
-      <w:rPr>
-        <w:rFonts w:ascii="Tahoma" w:hAnsi="Tahoma"/>
-        <w:sz w:val="18"/>
-      </w:rPr>
-      <w:t xml:space="preserve">             </w:t>
     </w:r>
   </w:p>
   <w:p>
     <w:pPr>
       <w:pStyle w:val="Header"/>
     </w:pPr>
-    <w:r>
-      <w:rPr>
-        <w:rFonts w:ascii="Tahoma" w:hAnsi="Tahoma" w:cs="Tahoma"/>
-        <w:sz w:val="20"/>
-        <w:lang w:val="id-ID"/>
-      </w:rPr>
-      <w:t xml:space="preserve">             </w:t>
-    </w:r>
     <w:r>
       <w:rPr>
         <w:rFonts w:ascii="Tahoma" w:hAnsi="Tahoma" w:cs="Tahoma"/>
@@ -1140,7 +971,7 @@
 </file>
 
 <file path=word/styles.xml><?xml version="1.0" encoding="utf-8"?>
-<w:styles xmlns:mc="http://schemas.openxmlformats.org/markup-compatibility/2006" xmlns:r="http://schemas.openxmlformats.org/officeDocument/2006/relationships" xmlns:w="http://schemas.openxmlformats.org/wordprocessingml/2006/main" xmlns:w14="http://schemas.microsoft.com/office/word/2010/wordml" mc:Ignorable="w14">
+<w:styles xmlns:r="http://schemas.openxmlformats.org/officeDocument/2006/relationships" xmlns:w="http://schemas.openxmlformats.org/wordprocessingml/2006/main">
   <w:docDefaults>
     <w:rPrDefault>
       <w:rPr>
@@ -1150,7 +981,7 @@
     </w:rPrDefault>
     <w:pPrDefault/>
   </w:docDefaults>
-  <w:latentStyles w:defLockedState="0" w:defUIPriority="99" w:defSemiHidden="1" w:defUnhideWhenUsed="1" w:defQFormat="0" w:count="276">
+  <w:latentStyles w:defLockedState="0" w:defUIPriority="99" w:defSemiHidden="1" w:defUnhideWhenUsed="1" w:defQFormat="0" w:count="267">
     <w:lsdException w:name="Normal" w:semiHidden="0" w:uiPriority="0" w:unhideWhenUsed="0" w:qFormat="1"/>
     <w:lsdException w:name="heading 1" w:semiHidden="0" w:uiPriority="9" w:unhideWhenUsed="0" w:qFormat="1"/>
     <w:lsdException w:name="heading 2" w:uiPriority="9" w:qFormat="1"/>
@@ -1313,6 +1144,7 @@
     <w:uiPriority w:val="99"/>
     <w:semiHidden/>
     <w:unhideWhenUsed/>
+    <w:qFormat/>
     <w:tblPr>
       <w:tblInd w:w="0" w:type="dxa"/>
       <w:tblCellMar>

</xml_diff>